<commit_message>
Update 50001 Ready Playbook Task 02 People and Legal Requirements Affecting the EnMS [PB.02.01.01].docx
</commit_message>
<xml_diff>
--- a/resourceFiles/50001 Ready Playbook Task 02 People and Legal Requirements Affecting the EnMS [PB.02.01.01].docx
+++ b/resourceFiles/50001 Ready Playbook Task 02 People and Legal Requirements Affecting the EnMS [PB.02.01.01].docx
@@ -2655,7 +2655,6 @@
           </w:sdtPr>
           <w:sdtEndPr/>
           <w:sdtContent>
-            <w:bookmarkStart w:id="0" w:name="_GoBack" w:displacedByCustomXml="prev"/>
             <w:tc>
               <w:tcPr>
                 <w:tcW w:w="3420" w:type="dxa"/>
@@ -2678,7 +2677,6 @@
                 </w:r>
               </w:p>
             </w:tc>
-            <w:bookmarkEnd w:id="0" w:displacedByCustomXml="next"/>
           </w:sdtContent>
         </w:sdt>
         <w:sdt>
@@ -4210,7 +4208,7 @@
                 </w:ffData>
               </w:fldChar>
             </w:r>
-            <w:bookmarkStart w:id="1" w:name="Check4"/>
+            <w:bookmarkStart w:id="0" w:name="Check4"/>
             <w:r>
               <w:rPr>
                 <w:rFonts w:ascii="Arial" w:hAnsi="Arial" w:cs="Arial"/>
@@ -4242,7 +4240,7 @@
               </w:rPr>
               <w:fldChar w:fldCharType="end"/>
             </w:r>
-            <w:bookmarkEnd w:id="1"/>
+            <w:bookmarkEnd w:id="0"/>
           </w:p>
         </w:tc>
         <w:tc>
@@ -4352,7 +4350,7 @@
                 </w:ffData>
               </w:fldChar>
             </w:r>
-            <w:bookmarkStart w:id="2" w:name="Check5"/>
+            <w:bookmarkStart w:id="1" w:name="Check5"/>
             <w:r>
               <w:rPr>
                 <w:rFonts w:ascii="Arial" w:hAnsi="Arial" w:cs="Arial"/>
@@ -4384,7 +4382,7 @@
               </w:rPr>
               <w:fldChar w:fldCharType="end"/>
             </w:r>
-            <w:bookmarkEnd w:id="2"/>
+            <w:bookmarkEnd w:id="1"/>
           </w:p>
         </w:tc>
         <w:tc>
@@ -4781,7 +4779,23 @@
                               <w:sz w:val="17"/>
                               <w:szCs w:val="17"/>
                             </w:rPr>
-                            <w:t xml:space="preserve"> – PB.02.01.00</w:t>
+                            <w:t xml:space="preserve"> – </w:t>
+                          </w:r>
+                          <w:r>
+                            <w:rPr>
+                              <w:i/>
+                              <w:sz w:val="17"/>
+                              <w:szCs w:val="17"/>
+                            </w:rPr>
+                            <w:t>PB.02.01.0</w:t>
+                          </w:r>
+                          <w:r>
+                            <w:rPr>
+                              <w:i/>
+                              <w:sz w:val="17"/>
+                              <w:szCs w:val="17"/>
+                            </w:rPr>
+                            <w:t>1</w:t>
                           </w:r>
                         </w:p>
                         <w:p/>
@@ -4830,7 +4844,6 @@
                         <w:szCs w:val="17"/>
                       </w:rPr>
                     </w:pPr>
-                    <w:bookmarkStart w:id="3" w:name="_GoBack"/>
                     <w:r>
                       <w:rPr>
                         <w:i/>
@@ -4869,10 +4882,17 @@
                         <w:sz w:val="17"/>
                         <w:szCs w:val="17"/>
                       </w:rPr>
-                      <w:t>PB.02.01.00</w:t>
+                      <w:t>PB.02.01.0</w:t>
+                    </w:r>
+                    <w:r>
+                      <w:rPr>
+                        <w:i/>
+                        <w:sz w:val="17"/>
+                        <w:szCs w:val="17"/>
+                      </w:rPr>
+                      <w:t>1</w:t>
                     </w:r>
                   </w:p>
-                  <w:bookmarkEnd w:id="3"/>
                   <w:p/>
                 </w:txbxContent>
               </v:textbox>
@@ -5300,6 +5320,7 @@
         </mc:Fallback>
       </mc:AlternateContent>
     </w:r>
+    <w:bookmarkStart w:id="2" w:name="_GoBack"/>
     <w:r>
       <w:rPr>
         <w:noProof/>
@@ -5385,6 +5406,7 @@
         </mc:Fallback>
       </mc:AlternateContent>
     </w:r>
+    <w:bookmarkEnd w:id="2"/>
     <w:r>
       <w:rPr>
         <w:noProof/>
@@ -8946,6 +8968,7 @@
     <w:rsid w:val="000C472C"/>
     <w:rsid w:val="000D2479"/>
     <w:rsid w:val="000F5210"/>
+    <w:rsid w:val="00181D94"/>
     <w:rsid w:val="001E289F"/>
     <w:rsid w:val="0022065E"/>
     <w:rsid w:val="00223F44"/>
@@ -8986,7 +9009,6 @@
     <w:rsid w:val="00AB7BBF"/>
     <w:rsid w:val="00AC5A2A"/>
     <w:rsid w:val="00AF0952"/>
-    <w:rsid w:val="00B23F1E"/>
     <w:rsid w:val="00B375BC"/>
     <w:rsid w:val="00B62512"/>
     <w:rsid w:val="00B85048"/>

</xml_diff>

<commit_message>
Updated all resource files
</commit_message>
<xml_diff>
--- a/resourceFiles/50001 Ready Playbook Task 02 People and Legal Requirements Affecting the EnMS [PB.02.01.01].docx
+++ b/resourceFiles/50001 Ready Playbook Task 02 People and Legal Requirements Affecting the EnMS [PB.02.01.01].docx
@@ -1172,7 +1172,7 @@
     <w:tbl>
       <w:tblPr>
         <w:tblStyle w:val="TableGrid"/>
-        <w:tblW w:w="10710" w:type="dxa"/>
+        <w:tblW w:w="0" w:type="auto"/>
         <w:tblInd w:w="-815" w:type="dxa"/>
         <w:tblLayout w:type="fixed"/>
         <w:tblLook w:val="04A0" w:firstRow="1" w:lastRow="0" w:firstColumn="1" w:lastColumn="0" w:noHBand="0" w:noVBand="1"/>
@@ -1184,6 +1184,7 @@
       </w:tblGrid>
       <w:tr>
         <w:trPr>
+          <w:cantSplit/>
           <w:trHeight w:val="1259"/>
         </w:trPr>
         <w:tc>
@@ -1198,7 +1199,7 @@
           <w:p>
             <w:pPr>
               <w:spacing w:before="50" w:after="50" w:line="240" w:lineRule="auto"/>
-              <w:ind w:right="-720"/>
+              <w:ind w:right="-109"/>
               <w:rPr>
                 <w:rFonts w:ascii="Arial" w:hAnsi="Arial" w:cs="Arial"/>
                 <w:b/>
@@ -1233,7 +1234,7 @@
           <w:p>
             <w:pPr>
               <w:spacing w:before="50" w:after="50" w:line="240" w:lineRule="auto"/>
-              <w:ind w:right="-720"/>
+              <w:ind w:right="-28"/>
               <w:rPr>
                 <w:rFonts w:ascii="Arial" w:hAnsi="Arial" w:cs="Arial"/>
                 <w:b/>
@@ -1293,7 +1294,6 @@
           <w:p>
             <w:pPr>
               <w:spacing w:before="50" w:after="50" w:line="240" w:lineRule="auto"/>
-              <w:ind w:right="-720"/>
               <w:rPr>
                 <w:rFonts w:ascii="Arial" w:hAnsi="Arial" w:cs="Arial"/>
                 <w:b/>
@@ -1319,6 +1319,7 @@
       </w:tr>
       <w:tr>
         <w:trPr>
+          <w:cantSplit/>
           <w:trHeight w:val="242"/>
         </w:trPr>
         <w:sdt>
@@ -1330,7 +1331,7 @@
             </w:rPr>
             <w:id w:val="-1849860634"/>
             <w:placeholder>
-              <w:docPart w:val="A962E3F0231140A293305493C20FD9ED"/>
+              <w:docPart w:val="D9447745EC56C841BC5E2C4BA6A376F9"/>
             </w:placeholder>
             <w:showingPlcHdr/>
           </w:sdtPr>
@@ -1344,7 +1345,7 @@
               <w:p>
                 <w:pPr>
                   <w:spacing w:before="50" w:after="50" w:line="240" w:lineRule="auto"/>
-                  <w:ind w:right="-720"/>
+                  <w:ind w:right="-19"/>
                   <w:rPr>
                     <w:rFonts w:ascii="Arial" w:hAnsi="Arial" w:cs="Arial"/>
                     <w:color w:val="000000" w:themeColor="text1"/>
@@ -1364,18 +1365,15 @@
         <w:sdt>
           <w:sdtPr>
             <w:rPr>
-              <w:color w:val="808080"/>
+              <w:rFonts w:ascii="Arial" w:hAnsi="Arial" w:cs="Arial"/>
+              <w:color w:val="000000" w:themeColor="text1"/>
+              <w:sz w:val="20"/>
             </w:rPr>
-            <w:id w:val="-1971818550"/>
+            <w:id w:val="1509107629"/>
             <w:placeholder>
-              <w:docPart w:val="E0407567EBF443EEB8217A0ABEBF9986"/>
+              <w:docPart w:val="5C9230A9E6C35D46A6E2C3B702E824C7"/>
             </w:placeholder>
-            <w:date>
-              <w:dateFormat w:val="M/d/yy"/>
-              <w:lid w:val="en-US"/>
-              <w:storeMappedDataAs w:val="dateTime"/>
-              <w:calendar w:val="gregorian"/>
-            </w:date>
+            <w:showingPlcHdr/>
           </w:sdtPr>
           <w:sdtEndPr/>
           <w:sdtContent>
@@ -1387,95 +1385,7 @@
               <w:p>
                 <w:pPr>
                   <w:spacing w:before="50" w:after="50" w:line="240" w:lineRule="auto"/>
-                  <w:ind w:right="-106"/>
-                  <w:rPr>
-                    <w:rFonts w:ascii="Arial" w:hAnsi="Arial" w:cs="Arial"/>
-                    <w:color w:val="000000" w:themeColor="text1"/>
-                    <w:sz w:val="20"/>
-                  </w:rPr>
-                </w:pPr>
-                <w:r>
-                  <w:rPr>
-                    <w:color w:val="808080"/>
-                  </w:rPr>
-                  <w:t>Click here to enter text.</w:t>
-                </w:r>
-              </w:p>
-            </w:tc>
-          </w:sdtContent>
-        </w:sdt>
-        <w:sdt>
-          <w:sdtPr>
-            <w:rPr>
-              <w:color w:val="808080"/>
-            </w:rPr>
-            <w:id w:val="-210729170"/>
-            <w:placeholder>
-              <w:docPart w:val="84D7C93F82F54AAFBB837BEF51BD06F6"/>
-            </w:placeholder>
-            <w:date>
-              <w:dateFormat w:val="M/d/yy"/>
-              <w:lid w:val="en-US"/>
-              <w:storeMappedDataAs w:val="dateTime"/>
-              <w:calendar w:val="gregorian"/>
-            </w:date>
-          </w:sdtPr>
-          <w:sdtEndPr/>
-          <w:sdtContent>
-            <w:tc>
-              <w:tcPr>
-                <w:tcW w:w="4140" w:type="dxa"/>
-                <w:vAlign w:val="center"/>
-              </w:tcPr>
-              <w:p>
-                <w:pPr>
-                  <w:spacing w:before="50" w:after="50" w:line="240" w:lineRule="auto"/>
-                  <w:ind w:right="-103"/>
-                  <w:rPr>
-                    <w:rFonts w:ascii="Arial" w:hAnsi="Arial" w:cs="Arial"/>
-                    <w:color w:val="000000" w:themeColor="text1"/>
-                    <w:sz w:val="20"/>
-                  </w:rPr>
-                </w:pPr>
-                <w:r>
-                  <w:rPr>
-                    <w:color w:val="808080"/>
-                  </w:rPr>
-                  <w:t>Click here to enter text.</w:t>
-                </w:r>
-              </w:p>
-            </w:tc>
-          </w:sdtContent>
-        </w:sdt>
-      </w:tr>
-      <w:tr>
-        <w:trPr>
-          <w:trHeight w:val="242"/>
-        </w:trPr>
-        <w:sdt>
-          <w:sdtPr>
-            <w:rPr>
-              <w:rFonts w:ascii="Arial" w:hAnsi="Arial" w:cs="Arial"/>
-              <w:color w:val="000000" w:themeColor="text1"/>
-              <w:sz w:val="20"/>
-            </w:rPr>
-            <w:id w:val="1353850449"/>
-            <w:placeholder>
-              <w:docPart w:val="451180057FBF4A5E805AF9640ACCCFB6"/>
-            </w:placeholder>
-            <w:showingPlcHdr/>
-          </w:sdtPr>
-          <w:sdtEndPr/>
-          <w:sdtContent>
-            <w:tc>
-              <w:tcPr>
-                <w:tcW w:w="3150" w:type="dxa"/>
-                <w:vAlign w:val="center"/>
-              </w:tcPr>
-              <w:p>
-                <w:pPr>
-                  <w:spacing w:before="50" w:after="50" w:line="240" w:lineRule="auto"/>
-                  <w:ind w:right="-720"/>
+                  <w:ind w:right="74"/>
                   <w:rPr>
                     <w:rFonts w:ascii="Arial" w:hAnsi="Arial" w:cs="Arial"/>
                     <w:color w:val="000000" w:themeColor="text1"/>
@@ -1495,61 +1405,15 @@
         <w:sdt>
           <w:sdtPr>
             <w:rPr>
-              <w:color w:val="808080"/>
+              <w:rFonts w:ascii="Arial" w:hAnsi="Arial" w:cs="Arial"/>
+              <w:color w:val="000000" w:themeColor="text1"/>
+              <w:sz w:val="20"/>
             </w:rPr>
-            <w:id w:val="1252314222"/>
+            <w:id w:val="-1354185860"/>
             <w:placeholder>
-              <w:docPart w:val="1F7ED85D86A24AB49B2A8386EC800D24"/>
+              <w:docPart w:val="EC4DA2C29BF09040978229D6ECB5C5EF"/>
             </w:placeholder>
-            <w:date>
-              <w:dateFormat w:val="M/d/yy"/>
-              <w:lid w:val="en-US"/>
-              <w:storeMappedDataAs w:val="dateTime"/>
-              <w:calendar w:val="gregorian"/>
-            </w:date>
-          </w:sdtPr>
-          <w:sdtEndPr/>
-          <w:sdtContent>
-            <w:tc>
-              <w:tcPr>
-                <w:tcW w:w="3420" w:type="dxa"/>
-                <w:vAlign w:val="center"/>
-              </w:tcPr>
-              <w:p>
-                <w:pPr>
-                  <w:spacing w:before="50" w:after="50" w:line="240" w:lineRule="auto"/>
-                  <w:ind w:right="-106"/>
-                  <w:rPr>
-                    <w:rFonts w:ascii="Arial" w:hAnsi="Arial" w:cs="Arial"/>
-                    <w:color w:val="000000" w:themeColor="text1"/>
-                    <w:sz w:val="20"/>
-                  </w:rPr>
-                </w:pPr>
-                <w:r>
-                  <w:rPr>
-                    <w:color w:val="808080"/>
-                  </w:rPr>
-                  <w:t>Click here to enter text.</w:t>
-                </w:r>
-              </w:p>
-            </w:tc>
-          </w:sdtContent>
-        </w:sdt>
-        <w:sdt>
-          <w:sdtPr>
-            <w:rPr>
-              <w:color w:val="808080"/>
-            </w:rPr>
-            <w:id w:val="317766748"/>
-            <w:placeholder>
-              <w:docPart w:val="4B4643CE4B184E9C822AF9AE12B811F7"/>
-            </w:placeholder>
-            <w:date>
-              <w:dateFormat w:val="M/d/yy"/>
-              <w:lid w:val="en-US"/>
-              <w:storeMappedDataAs w:val="dateTime"/>
-              <w:calendar w:val="gregorian"/>
-            </w:date>
+            <w:showingPlcHdr/>
           </w:sdtPr>
           <w:sdtEndPr/>
           <w:sdtContent>
@@ -1561,6 +1425,7 @@
               <w:p>
                 <w:pPr>
                   <w:spacing w:before="50" w:after="50" w:line="240" w:lineRule="auto"/>
+                  <w:ind w:right="167"/>
                   <w:rPr>
                     <w:rFonts w:ascii="Arial" w:hAnsi="Arial" w:cs="Arial"/>
                     <w:color w:val="000000" w:themeColor="text1"/>
@@ -1569,7 +1434,7 @@
                 </w:pPr>
                 <w:r>
                   <w:rPr>
-                    <w:color w:val="808080"/>
+                    <w:rStyle w:val="PlaceholderText"/>
                   </w:rPr>
                   <w:t>Click here to enter text.</w:t>
                 </w:r>
@@ -1580,6 +1445,7 @@
       </w:tr>
       <w:tr>
         <w:trPr>
+          <w:cantSplit/>
           <w:trHeight w:val="242"/>
         </w:trPr>
         <w:sdt>
@@ -1589,9 +1455,9 @@
               <w:color w:val="000000" w:themeColor="text1"/>
               <w:sz w:val="20"/>
             </w:rPr>
-            <w:id w:val="2070303677"/>
+            <w:id w:val="1353850449"/>
             <w:placeholder>
-              <w:docPart w:val="6FBD77922E6241B8B64DBD766433B014"/>
+              <w:docPart w:val="E446A62238307F4B97D92D9F2B0B05E4"/>
             </w:placeholder>
             <w:showingPlcHdr/>
           </w:sdtPr>
@@ -1605,7 +1471,7 @@
               <w:p>
                 <w:pPr>
                   <w:spacing w:before="50" w:after="50" w:line="240" w:lineRule="auto"/>
-                  <w:ind w:right="-720"/>
+                  <w:ind w:right="-19"/>
                   <w:rPr>
                     <w:rFonts w:ascii="Arial" w:hAnsi="Arial" w:cs="Arial"/>
                     <w:color w:val="000000" w:themeColor="text1"/>
@@ -1625,18 +1491,15 @@
         <w:sdt>
           <w:sdtPr>
             <w:rPr>
-              <w:color w:val="808080"/>
+              <w:rFonts w:ascii="Arial" w:hAnsi="Arial" w:cs="Arial"/>
+              <w:color w:val="000000" w:themeColor="text1"/>
+              <w:sz w:val="20"/>
             </w:rPr>
-            <w:id w:val="-550615614"/>
+            <w:id w:val="-246812063"/>
             <w:placeholder>
-              <w:docPart w:val="410E89680C2649ACB534EB256B51D660"/>
+              <w:docPart w:val="B758E66741AF094DAF7C492C64812BCF"/>
             </w:placeholder>
-            <w:date>
-              <w:dateFormat w:val="M/d/yy"/>
-              <w:lid w:val="en-US"/>
-              <w:storeMappedDataAs w:val="dateTime"/>
-              <w:calendar w:val="gregorian"/>
-            </w:date>
+            <w:showingPlcHdr/>
           </w:sdtPr>
           <w:sdtEndPr/>
           <w:sdtContent>
@@ -1648,95 +1511,7 @@
               <w:p>
                 <w:pPr>
                   <w:spacing w:before="50" w:after="50" w:line="240" w:lineRule="auto"/>
-                  <w:ind w:right="-106"/>
-                  <w:rPr>
-                    <w:rFonts w:ascii="Arial" w:hAnsi="Arial" w:cs="Arial"/>
-                    <w:color w:val="000000" w:themeColor="text1"/>
-                    <w:sz w:val="20"/>
-                  </w:rPr>
-                </w:pPr>
-                <w:r>
-                  <w:rPr>
-                    <w:color w:val="808080"/>
-                  </w:rPr>
-                  <w:t>Click here to enter text.</w:t>
-                </w:r>
-              </w:p>
-            </w:tc>
-          </w:sdtContent>
-        </w:sdt>
-        <w:sdt>
-          <w:sdtPr>
-            <w:rPr>
-              <w:color w:val="808080"/>
-            </w:rPr>
-            <w:id w:val="1870635772"/>
-            <w:placeholder>
-              <w:docPart w:val="2B7E4C7575B84EE88B30E37D3C4B1ADE"/>
-            </w:placeholder>
-            <w:date>
-              <w:dateFormat w:val="M/d/yy"/>
-              <w:lid w:val="en-US"/>
-              <w:storeMappedDataAs w:val="dateTime"/>
-              <w:calendar w:val="gregorian"/>
-            </w:date>
-          </w:sdtPr>
-          <w:sdtEndPr/>
-          <w:sdtContent>
-            <w:tc>
-              <w:tcPr>
-                <w:tcW w:w="4140" w:type="dxa"/>
-                <w:vAlign w:val="center"/>
-              </w:tcPr>
-              <w:p>
-                <w:pPr>
-                  <w:spacing w:before="50" w:after="50" w:line="240" w:lineRule="auto"/>
-                  <w:ind w:right="-103"/>
-                  <w:rPr>
-                    <w:rFonts w:ascii="Arial" w:hAnsi="Arial" w:cs="Arial"/>
-                    <w:color w:val="000000" w:themeColor="text1"/>
-                    <w:sz w:val="20"/>
-                  </w:rPr>
-                </w:pPr>
-                <w:r>
-                  <w:rPr>
-                    <w:color w:val="808080"/>
-                  </w:rPr>
-                  <w:t>Click here to enter text.</w:t>
-                </w:r>
-              </w:p>
-            </w:tc>
-          </w:sdtContent>
-        </w:sdt>
-      </w:tr>
-      <w:tr>
-        <w:trPr>
-          <w:trHeight w:val="242"/>
-        </w:trPr>
-        <w:sdt>
-          <w:sdtPr>
-            <w:rPr>
-              <w:rFonts w:ascii="Arial" w:hAnsi="Arial" w:cs="Arial"/>
-              <w:color w:val="000000" w:themeColor="text1"/>
-              <w:sz w:val="20"/>
-            </w:rPr>
-            <w:id w:val="-185828304"/>
-            <w:placeholder>
-              <w:docPart w:val="41E1FE8FDD4D45A1962AE4A3B1342B8F"/>
-            </w:placeholder>
-            <w:showingPlcHdr/>
-          </w:sdtPr>
-          <w:sdtEndPr/>
-          <w:sdtContent>
-            <w:tc>
-              <w:tcPr>
-                <w:tcW w:w="3150" w:type="dxa"/>
-                <w:vAlign w:val="center"/>
-              </w:tcPr>
-              <w:p>
-                <w:pPr>
-                  <w:spacing w:before="50" w:after="50" w:line="240" w:lineRule="auto"/>
-                  <w:ind w:right="-720"/>
+                  <w:ind w:right="74"/>
                   <w:rPr>
                     <w:rFonts w:ascii="Arial" w:hAnsi="Arial" w:cs="Arial"/>
                     <w:color w:val="000000" w:themeColor="text1"/>
@@ -1756,61 +1531,15 @@
         <w:sdt>
           <w:sdtPr>
             <w:rPr>
-              <w:color w:val="808080"/>
+              <w:rFonts w:ascii="Arial" w:hAnsi="Arial" w:cs="Arial"/>
+              <w:color w:val="000000" w:themeColor="text1"/>
+              <w:sz w:val="20"/>
             </w:rPr>
-            <w:id w:val="-1956009904"/>
+            <w:id w:val="-284882879"/>
             <w:placeholder>
-              <w:docPart w:val="A975EF9EE6804E7689539CD3313D80E8"/>
+              <w:docPart w:val="35707750DE0E3C48B6DC6DFF679E90D9"/>
             </w:placeholder>
-            <w:date>
-              <w:dateFormat w:val="M/d/yy"/>
-              <w:lid w:val="en-US"/>
-              <w:storeMappedDataAs w:val="dateTime"/>
-              <w:calendar w:val="gregorian"/>
-            </w:date>
-          </w:sdtPr>
-          <w:sdtEndPr/>
-          <w:sdtContent>
-            <w:tc>
-              <w:tcPr>
-                <w:tcW w:w="3420" w:type="dxa"/>
-                <w:vAlign w:val="center"/>
-              </w:tcPr>
-              <w:p>
-                <w:pPr>
-                  <w:spacing w:before="50" w:after="50" w:line="240" w:lineRule="auto"/>
-                  <w:ind w:right="-106"/>
-                  <w:rPr>
-                    <w:rFonts w:ascii="Arial" w:hAnsi="Arial" w:cs="Arial"/>
-                    <w:color w:val="000000" w:themeColor="text1"/>
-                    <w:sz w:val="20"/>
-                  </w:rPr>
-                </w:pPr>
-                <w:r>
-                  <w:rPr>
-                    <w:color w:val="808080"/>
-                  </w:rPr>
-                  <w:t>Click here to enter text.</w:t>
-                </w:r>
-              </w:p>
-            </w:tc>
-          </w:sdtContent>
-        </w:sdt>
-        <w:sdt>
-          <w:sdtPr>
-            <w:rPr>
-              <w:color w:val="808080"/>
-            </w:rPr>
-            <w:id w:val="1758945036"/>
-            <w:placeholder>
-              <w:docPart w:val="A12BCF33BA494E4FBF1F69B61057A6AA"/>
-            </w:placeholder>
-            <w:date>
-              <w:dateFormat w:val="M/d/yy"/>
-              <w:lid w:val="en-US"/>
-              <w:storeMappedDataAs w:val="dateTime"/>
-              <w:calendar w:val="gregorian"/>
-            </w:date>
+            <w:showingPlcHdr/>
           </w:sdtPr>
           <w:sdtEndPr/>
           <w:sdtContent>
@@ -1822,7 +1551,7 @@
               <w:p>
                 <w:pPr>
                   <w:spacing w:before="50" w:after="50" w:line="240" w:lineRule="auto"/>
-                  <w:ind w:right="-103"/>
+                  <w:ind w:right="167"/>
                   <w:rPr>
                     <w:rFonts w:ascii="Arial" w:hAnsi="Arial" w:cs="Arial"/>
                     <w:color w:val="000000" w:themeColor="text1"/>
@@ -1831,7 +1560,7 @@
                 </w:pPr>
                 <w:r>
                   <w:rPr>
-                    <w:color w:val="808080"/>
+                    <w:rStyle w:val="PlaceholderText"/>
                   </w:rPr>
                   <w:t>Click here to enter text.</w:t>
                 </w:r>
@@ -1842,6 +1571,7 @@
       </w:tr>
       <w:tr>
         <w:trPr>
+          <w:cantSplit/>
           <w:trHeight w:val="242"/>
         </w:trPr>
         <w:sdt>
@@ -1851,9 +1581,9 @@
               <w:color w:val="000000" w:themeColor="text1"/>
               <w:sz w:val="20"/>
             </w:rPr>
-            <w:id w:val="-1524931671"/>
+            <w:id w:val="2070303677"/>
             <w:placeholder>
-              <w:docPart w:val="7A1498619342474DB0BAAF1C0F253822"/>
+              <w:docPart w:val="FFE7194DB4FD454494CF820BEB3B8FEA"/>
             </w:placeholder>
             <w:showingPlcHdr/>
           </w:sdtPr>
@@ -1867,7 +1597,7 @@
               <w:p>
                 <w:pPr>
                   <w:spacing w:before="50" w:after="50" w:line="240" w:lineRule="auto"/>
-                  <w:ind w:right="-720"/>
+                  <w:ind w:right="-19"/>
                   <w:rPr>
                     <w:rFonts w:ascii="Arial" w:hAnsi="Arial" w:cs="Arial"/>
                     <w:color w:val="000000" w:themeColor="text1"/>
@@ -1887,18 +1617,143 @@
         <w:sdt>
           <w:sdtPr>
             <w:rPr>
-              <w:color w:val="808080"/>
+              <w:rFonts w:ascii="Arial" w:hAnsi="Arial" w:cs="Arial"/>
+              <w:color w:val="000000" w:themeColor="text1"/>
+              <w:sz w:val="20"/>
             </w:rPr>
-            <w:id w:val="-1660147461"/>
+            <w:id w:val="1521513637"/>
             <w:placeholder>
-              <w:docPart w:val="6B443B6444924421AEC50F3E363A867C"/>
+              <w:docPart w:val="10257626F0166A45905093121CD403AE"/>
             </w:placeholder>
-            <w:date>
-              <w:dateFormat w:val="M/d/yy"/>
-              <w:lid w:val="en-US"/>
-              <w:storeMappedDataAs w:val="dateTime"/>
-              <w:calendar w:val="gregorian"/>
-            </w:date>
+            <w:showingPlcHdr/>
+          </w:sdtPr>
+          <w:sdtEndPr/>
+          <w:sdtContent>
+            <w:bookmarkStart w:id="0" w:name="_GoBack" w:displacedByCustomXml="prev"/>
+            <w:tc>
+              <w:tcPr>
+                <w:tcW w:w="3420" w:type="dxa"/>
+                <w:vAlign w:val="center"/>
+              </w:tcPr>
+              <w:p>
+                <w:pPr>
+                  <w:spacing w:before="50" w:after="50" w:line="240" w:lineRule="auto"/>
+                  <w:ind w:right="74"/>
+                  <w:rPr>
+                    <w:rFonts w:ascii="Arial" w:hAnsi="Arial" w:cs="Arial"/>
+                    <w:color w:val="000000" w:themeColor="text1"/>
+                    <w:sz w:val="20"/>
+                  </w:rPr>
+                </w:pPr>
+                <w:r>
+                  <w:rPr>
+                    <w:rStyle w:val="PlaceholderText"/>
+                  </w:rPr>
+                  <w:t>Click here to enter text.</w:t>
+                </w:r>
+              </w:p>
+            </w:tc>
+            <w:bookmarkEnd w:id="0" w:displacedByCustomXml="next"/>
+          </w:sdtContent>
+        </w:sdt>
+        <w:sdt>
+          <w:sdtPr>
+            <w:rPr>
+              <w:rFonts w:ascii="Arial" w:hAnsi="Arial" w:cs="Arial"/>
+              <w:color w:val="000000" w:themeColor="text1"/>
+              <w:sz w:val="20"/>
+            </w:rPr>
+            <w:id w:val="-60327039"/>
+            <w:placeholder>
+              <w:docPart w:val="9992956DCE08C34DB6491B40A80C4363"/>
+            </w:placeholder>
+            <w:showingPlcHdr/>
+          </w:sdtPr>
+          <w:sdtEndPr/>
+          <w:sdtContent>
+            <w:tc>
+              <w:tcPr>
+                <w:tcW w:w="4140" w:type="dxa"/>
+                <w:vAlign w:val="center"/>
+              </w:tcPr>
+              <w:p>
+                <w:pPr>
+                  <w:spacing w:before="50" w:after="50" w:line="240" w:lineRule="auto"/>
+                  <w:ind w:right="167"/>
+                  <w:rPr>
+                    <w:rFonts w:ascii="Arial" w:hAnsi="Arial" w:cs="Arial"/>
+                    <w:color w:val="000000" w:themeColor="text1"/>
+                    <w:sz w:val="20"/>
+                  </w:rPr>
+                </w:pPr>
+                <w:r>
+                  <w:rPr>
+                    <w:rStyle w:val="PlaceholderText"/>
+                  </w:rPr>
+                  <w:t>Click here to enter text.</w:t>
+                </w:r>
+              </w:p>
+            </w:tc>
+          </w:sdtContent>
+        </w:sdt>
+      </w:tr>
+      <w:tr>
+        <w:trPr>
+          <w:cantSplit/>
+          <w:trHeight w:val="242"/>
+        </w:trPr>
+        <w:sdt>
+          <w:sdtPr>
+            <w:rPr>
+              <w:rFonts w:ascii="Arial" w:hAnsi="Arial" w:cs="Arial"/>
+              <w:color w:val="000000" w:themeColor="text1"/>
+              <w:sz w:val="20"/>
+            </w:rPr>
+            <w:id w:val="-185828304"/>
+            <w:placeholder>
+              <w:docPart w:val="E31A287082157941B1CA08274C6B9E2C"/>
+            </w:placeholder>
+            <w:showingPlcHdr/>
+          </w:sdtPr>
+          <w:sdtEndPr/>
+          <w:sdtContent>
+            <w:tc>
+              <w:tcPr>
+                <w:tcW w:w="3150" w:type="dxa"/>
+                <w:vAlign w:val="center"/>
+              </w:tcPr>
+              <w:p>
+                <w:pPr>
+                  <w:spacing w:before="50" w:after="50" w:line="240" w:lineRule="auto"/>
+                  <w:ind w:right="-19"/>
+                  <w:rPr>
+                    <w:rFonts w:ascii="Arial" w:hAnsi="Arial" w:cs="Arial"/>
+                    <w:color w:val="000000" w:themeColor="text1"/>
+                    <w:sz w:val="20"/>
+                  </w:rPr>
+                </w:pPr>
+                <w:r>
+                  <w:rPr>
+                    <w:rStyle w:val="PlaceholderText"/>
+                  </w:rPr>
+                  <w:t>Click here to enter text.</w:t>
+                </w:r>
+              </w:p>
+            </w:tc>
+          </w:sdtContent>
+        </w:sdt>
+        <w:sdt>
+          <w:sdtPr>
+            <w:rPr>
+              <w:rFonts w:ascii="Arial" w:hAnsi="Arial" w:cs="Arial"/>
+              <w:color w:val="000000" w:themeColor="text1"/>
+              <w:sz w:val="20"/>
+            </w:rPr>
+            <w:id w:val="698053761"/>
+            <w:placeholder>
+              <w:docPart w:val="AD2BF5AB1708F24AA8EE4BBF8E5CF0AA"/>
+            </w:placeholder>
+            <w:showingPlcHdr/>
           </w:sdtPr>
           <w:sdtEndPr/>
           <w:sdtContent>
@@ -1910,7 +1765,7 @@
               <w:p>
                 <w:pPr>
                   <w:spacing w:before="50" w:after="50" w:line="240" w:lineRule="auto"/>
-                  <w:ind w:right="-106"/>
+                  <w:ind w:right="74"/>
                   <w:rPr>
                     <w:rFonts w:ascii="Arial" w:hAnsi="Arial" w:cs="Arial"/>
                     <w:color w:val="000000" w:themeColor="text1"/>
@@ -1919,7 +1774,7 @@
                 </w:pPr>
                 <w:r>
                   <w:rPr>
-                    <w:color w:val="808080"/>
+                    <w:rStyle w:val="PlaceholderText"/>
                   </w:rPr>
                   <w:t>Click here to enter text.</w:t>
                 </w:r>
@@ -1930,18 +1785,15 @@
         <w:sdt>
           <w:sdtPr>
             <w:rPr>
-              <w:color w:val="808080"/>
+              <w:rFonts w:ascii="Arial" w:hAnsi="Arial" w:cs="Arial"/>
+              <w:color w:val="000000" w:themeColor="text1"/>
+              <w:sz w:val="20"/>
             </w:rPr>
-            <w:id w:val="-2056927753"/>
+            <w:id w:val="-188450044"/>
             <w:placeholder>
-              <w:docPart w:val="22A4D111E4F74FAE87EC27FF13049096"/>
+              <w:docPart w:val="B46E63A5EACE3E41AAD2E5EEDFEF45AD"/>
             </w:placeholder>
-            <w:date>
-              <w:dateFormat w:val="M/d/yy"/>
-              <w:lid w:val="en-US"/>
-              <w:storeMappedDataAs w:val="dateTime"/>
-              <w:calendar w:val="gregorian"/>
-            </w:date>
+            <w:showingPlcHdr/>
           </w:sdtPr>
           <w:sdtEndPr/>
           <w:sdtContent>
@@ -1953,7 +1805,7 @@
               <w:p>
                 <w:pPr>
                   <w:spacing w:before="50" w:after="50" w:line="240" w:lineRule="auto"/>
-                  <w:ind w:right="-103"/>
+                  <w:ind w:right="167"/>
                   <w:rPr>
                     <w:rFonts w:ascii="Arial" w:hAnsi="Arial" w:cs="Arial"/>
                     <w:color w:val="000000" w:themeColor="text1"/>
@@ -1962,7 +1814,133 @@
                 </w:pPr>
                 <w:r>
                   <w:rPr>
-                    <w:color w:val="808080"/>
+                    <w:rStyle w:val="PlaceholderText"/>
+                  </w:rPr>
+                  <w:t>Click here to enter text.</w:t>
+                </w:r>
+              </w:p>
+            </w:tc>
+          </w:sdtContent>
+        </w:sdt>
+      </w:tr>
+      <w:tr>
+        <w:trPr>
+          <w:cantSplit/>
+          <w:trHeight w:val="242"/>
+        </w:trPr>
+        <w:sdt>
+          <w:sdtPr>
+            <w:rPr>
+              <w:rFonts w:ascii="Arial" w:hAnsi="Arial" w:cs="Arial"/>
+              <w:color w:val="000000" w:themeColor="text1"/>
+              <w:sz w:val="20"/>
+            </w:rPr>
+            <w:id w:val="-1524931671"/>
+            <w:placeholder>
+              <w:docPart w:val="F28E30993435764FB49F83568ACECC1D"/>
+            </w:placeholder>
+            <w:showingPlcHdr/>
+          </w:sdtPr>
+          <w:sdtEndPr/>
+          <w:sdtContent>
+            <w:tc>
+              <w:tcPr>
+                <w:tcW w:w="3150" w:type="dxa"/>
+                <w:vAlign w:val="center"/>
+              </w:tcPr>
+              <w:p>
+                <w:pPr>
+                  <w:spacing w:before="50" w:after="50" w:line="240" w:lineRule="auto"/>
+                  <w:ind w:right="-19"/>
+                  <w:rPr>
+                    <w:rFonts w:ascii="Arial" w:hAnsi="Arial" w:cs="Arial"/>
+                    <w:color w:val="000000" w:themeColor="text1"/>
+                    <w:sz w:val="20"/>
+                  </w:rPr>
+                </w:pPr>
+                <w:r>
+                  <w:rPr>
+                    <w:rStyle w:val="PlaceholderText"/>
+                  </w:rPr>
+                  <w:t>Click here to enter text.</w:t>
+                </w:r>
+              </w:p>
+            </w:tc>
+          </w:sdtContent>
+        </w:sdt>
+        <w:sdt>
+          <w:sdtPr>
+            <w:rPr>
+              <w:rFonts w:ascii="Arial" w:hAnsi="Arial" w:cs="Arial"/>
+              <w:color w:val="000000" w:themeColor="text1"/>
+              <w:sz w:val="20"/>
+            </w:rPr>
+            <w:id w:val="326647795"/>
+            <w:placeholder>
+              <w:docPart w:val="10B63DC1FC925E4FB6BB4C77A1BEBB3C"/>
+            </w:placeholder>
+            <w:showingPlcHdr/>
+          </w:sdtPr>
+          <w:sdtEndPr/>
+          <w:sdtContent>
+            <w:tc>
+              <w:tcPr>
+                <w:tcW w:w="3420" w:type="dxa"/>
+                <w:vAlign w:val="center"/>
+              </w:tcPr>
+              <w:p>
+                <w:pPr>
+                  <w:spacing w:before="50" w:after="50" w:line="240" w:lineRule="auto"/>
+                  <w:ind w:right="74"/>
+                  <w:rPr>
+                    <w:rFonts w:ascii="Arial" w:hAnsi="Arial" w:cs="Arial"/>
+                    <w:color w:val="000000" w:themeColor="text1"/>
+                    <w:sz w:val="20"/>
+                  </w:rPr>
+                </w:pPr>
+                <w:r>
+                  <w:rPr>
+                    <w:rStyle w:val="PlaceholderText"/>
+                  </w:rPr>
+                  <w:t>Click here to enter text.</w:t>
+                </w:r>
+              </w:p>
+            </w:tc>
+          </w:sdtContent>
+        </w:sdt>
+        <w:sdt>
+          <w:sdtPr>
+            <w:rPr>
+              <w:rFonts w:ascii="Arial" w:hAnsi="Arial" w:cs="Arial"/>
+              <w:color w:val="000000" w:themeColor="text1"/>
+              <w:sz w:val="20"/>
+            </w:rPr>
+            <w:id w:val="-395205095"/>
+            <w:placeholder>
+              <w:docPart w:val="295E3B4A6D05A048BCF025DE6A33BB18"/>
+            </w:placeholder>
+            <w:showingPlcHdr/>
+          </w:sdtPr>
+          <w:sdtEndPr/>
+          <w:sdtContent>
+            <w:tc>
+              <w:tcPr>
+                <w:tcW w:w="4140" w:type="dxa"/>
+                <w:vAlign w:val="center"/>
+              </w:tcPr>
+              <w:p>
+                <w:pPr>
+                  <w:spacing w:before="50" w:after="50" w:line="240" w:lineRule="auto"/>
+                  <w:ind w:right="167"/>
+                  <w:rPr>
+                    <w:rFonts w:ascii="Arial" w:hAnsi="Arial" w:cs="Arial"/>
+                    <w:color w:val="000000" w:themeColor="text1"/>
+                    <w:sz w:val="20"/>
+                  </w:rPr>
+                </w:pPr>
+                <w:r>
+                  <w:rPr>
+                    <w:rStyle w:val="PlaceholderText"/>
                   </w:rPr>
                   <w:t>Click here to enter text.</w:t>
                 </w:r>
@@ -1986,7 +1964,6 @@
     <w:p>
       <w:pPr>
         <w:spacing w:line="240" w:lineRule="auto"/>
-        <w:ind w:right="-720"/>
         <w:rPr>
           <w:rFonts w:ascii="Arial" w:hAnsi="Arial" w:cs="Arial"/>
           <w:color w:val="000000" w:themeColor="text1"/>
@@ -2023,7 +2000,7 @@
     <w:tbl>
       <w:tblPr>
         <w:tblStyle w:val="TableGrid"/>
-        <w:tblW w:w="10710" w:type="dxa"/>
+        <w:tblW w:w="0" w:type="auto"/>
         <w:tblInd w:w="-815" w:type="dxa"/>
         <w:tblLayout w:type="fixed"/>
         <w:tblLook w:val="04A0" w:firstRow="1" w:lastRow="0" w:firstColumn="1" w:lastColumn="0" w:noHBand="0" w:noVBand="1"/>
@@ -2035,12 +2012,12 @@
       </w:tblGrid>
       <w:tr>
         <w:trPr>
+          <w:cantSplit/>
           <w:trHeight w:val="242"/>
         </w:trPr>
         <w:tc>
           <w:tcPr>
             <w:tcW w:w="3150" w:type="dxa"/>
-            <w:vAlign w:val="center"/>
           </w:tcPr>
           <w:p>
             <w:pPr>
@@ -2065,7 +2042,6 @@
         <w:tc>
           <w:tcPr>
             <w:tcW w:w="3420" w:type="dxa"/>
-            <w:vAlign w:val="center"/>
           </w:tcPr>
           <w:p>
             <w:pPr>
@@ -2090,7 +2066,6 @@
         <w:tc>
           <w:tcPr>
             <w:tcW w:w="4140" w:type="dxa"/>
-            <w:vAlign w:val="center"/>
           </w:tcPr>
           <w:p>
             <w:pPr>
@@ -2115,6 +2090,7 @@
       </w:tr>
       <w:tr>
         <w:trPr>
+          <w:cantSplit/>
           <w:trHeight w:val="242"/>
         </w:trPr>
         <w:sdt>
@@ -2139,7 +2115,7 @@
               <w:p>
                 <w:pPr>
                   <w:spacing w:before="50" w:after="50" w:line="240" w:lineRule="auto"/>
-                  <w:ind w:right="-109"/>
+                  <w:ind w:right="71"/>
                   <w:rPr>
                     <w:rFonts w:ascii="Arial" w:hAnsi="Arial" w:cs="Arial"/>
                     <w:color w:val="000000" w:themeColor="text1"/>
@@ -2178,7 +2154,6 @@
               <w:p>
                 <w:pPr>
                   <w:spacing w:before="50" w:after="50" w:line="240" w:lineRule="auto"/>
-                  <w:ind w:right="-106"/>
                   <w:rPr>
                     <w:rFonts w:ascii="Arial" w:hAnsi="Arial" w:cs="Arial"/>
                     <w:color w:val="000000" w:themeColor="text1"/>
@@ -2217,7 +2192,7 @@
               <w:p>
                 <w:pPr>
                   <w:spacing w:before="50" w:after="50" w:line="240" w:lineRule="auto"/>
-                  <w:ind w:right="-103"/>
+                  <w:ind w:right="77"/>
                   <w:rPr>
                     <w:rFonts w:ascii="Arial" w:hAnsi="Arial" w:cs="Arial"/>
                     <w:color w:val="000000" w:themeColor="text1"/>
@@ -2237,6 +2212,7 @@
       </w:tr>
       <w:tr>
         <w:trPr>
+          <w:cantSplit/>
           <w:trHeight w:val="242"/>
         </w:trPr>
         <w:sdt>
@@ -2252,6 +2228,7 @@
             </w:placeholder>
             <w:showingPlcHdr/>
           </w:sdtPr>
+          <w:sdtEndPr/>
           <w:sdtContent>
             <w:tc>
               <w:tcPr>
@@ -2260,7 +2237,7 @@
               <w:p>
                 <w:pPr>
                   <w:spacing w:before="50" w:after="50" w:line="240" w:lineRule="auto"/>
-                  <w:ind w:right="-109"/>
+                  <w:ind w:right="71"/>
                   <w:rPr>
                     <w:rFonts w:ascii="Arial" w:hAnsi="Arial" w:cs="Arial"/>
                     <w:color w:val="000000" w:themeColor="text1"/>
@@ -2299,7 +2276,6 @@
               <w:p>
                 <w:pPr>
                   <w:spacing w:before="50" w:after="50" w:line="240" w:lineRule="auto"/>
-                  <w:ind w:right="-106"/>
                   <w:rPr>
                     <w:rFonts w:ascii="Arial" w:hAnsi="Arial" w:cs="Arial"/>
                     <w:color w:val="000000" w:themeColor="text1"/>
@@ -2338,7 +2314,7 @@
               <w:p>
                 <w:pPr>
                   <w:spacing w:before="50" w:after="50" w:line="240" w:lineRule="auto"/>
-                  <w:ind w:right="-103"/>
+                  <w:ind w:right="77"/>
                   <w:rPr>
                     <w:rFonts w:ascii="Arial" w:hAnsi="Arial" w:cs="Arial"/>
                     <w:color w:val="000000" w:themeColor="text1"/>
@@ -2358,6 +2334,7 @@
       </w:tr>
       <w:tr>
         <w:trPr>
+          <w:cantSplit/>
           <w:trHeight w:val="242"/>
         </w:trPr>
         <w:sdt>
@@ -2373,6 +2350,7 @@
             </w:placeholder>
             <w:showingPlcHdr/>
           </w:sdtPr>
+          <w:sdtEndPr/>
           <w:sdtContent>
             <w:tc>
               <w:tcPr>
@@ -2381,7 +2359,7 @@
               <w:p>
                 <w:pPr>
                   <w:spacing w:before="50" w:after="50" w:line="240" w:lineRule="auto"/>
-                  <w:ind w:right="-109"/>
+                  <w:ind w:right="71"/>
                   <w:rPr>
                     <w:rFonts w:ascii="Arial" w:hAnsi="Arial" w:cs="Arial"/>
                     <w:color w:val="000000" w:themeColor="text1"/>
@@ -2420,7 +2398,6 @@
               <w:p>
                 <w:pPr>
                   <w:spacing w:before="50" w:after="50" w:line="240" w:lineRule="auto"/>
-                  <w:ind w:right="-106"/>
                   <w:rPr>
                     <w:rFonts w:ascii="Arial" w:hAnsi="Arial" w:cs="Arial"/>
                     <w:color w:val="000000" w:themeColor="text1"/>
@@ -2459,7 +2436,7 @@
               <w:p>
                 <w:pPr>
                   <w:spacing w:before="50" w:after="50" w:line="240" w:lineRule="auto"/>
-                  <w:ind w:right="-103"/>
+                  <w:ind w:right="77"/>
                   <w:rPr>
                     <w:rFonts w:ascii="Arial" w:hAnsi="Arial" w:cs="Arial"/>
                     <w:color w:val="000000" w:themeColor="text1"/>
@@ -2479,6 +2456,7 @@
       </w:tr>
       <w:tr>
         <w:trPr>
+          <w:cantSplit/>
           <w:trHeight w:val="242"/>
         </w:trPr>
         <w:sdt>
@@ -2494,6 +2472,7 @@
             </w:placeholder>
             <w:showingPlcHdr/>
           </w:sdtPr>
+          <w:sdtEndPr/>
           <w:sdtContent>
             <w:tc>
               <w:tcPr>
@@ -2502,7 +2481,7 @@
               <w:p>
                 <w:pPr>
                   <w:spacing w:before="50" w:after="50" w:line="240" w:lineRule="auto"/>
-                  <w:ind w:right="-109"/>
+                  <w:ind w:right="71"/>
                   <w:rPr>
                     <w:rFonts w:ascii="Arial" w:hAnsi="Arial" w:cs="Arial"/>
                     <w:color w:val="000000" w:themeColor="text1"/>
@@ -2541,7 +2520,6 @@
               <w:p>
                 <w:pPr>
                   <w:spacing w:before="50" w:after="50" w:line="240" w:lineRule="auto"/>
-                  <w:ind w:right="-106"/>
                   <w:rPr>
                     <w:rFonts w:ascii="Arial" w:hAnsi="Arial" w:cs="Arial"/>
                     <w:color w:val="000000" w:themeColor="text1"/>
@@ -2580,7 +2558,7 @@
               <w:p>
                 <w:pPr>
                   <w:spacing w:before="50" w:after="50" w:line="240" w:lineRule="auto"/>
-                  <w:ind w:right="-103"/>
+                  <w:ind w:right="77"/>
                   <w:rPr>
                     <w:rFonts w:ascii="Arial" w:hAnsi="Arial" w:cs="Arial"/>
                     <w:color w:val="000000" w:themeColor="text1"/>
@@ -2600,6 +2578,7 @@
       </w:tr>
       <w:tr>
         <w:trPr>
+          <w:cantSplit/>
           <w:trHeight w:val="242"/>
         </w:trPr>
         <w:sdt>
@@ -2615,6 +2594,7 @@
             </w:placeholder>
             <w:showingPlcHdr/>
           </w:sdtPr>
+          <w:sdtEndPr/>
           <w:sdtContent>
             <w:tc>
               <w:tcPr>
@@ -2623,7 +2603,7 @@
               <w:p>
                 <w:pPr>
                   <w:spacing w:before="50" w:after="50" w:line="240" w:lineRule="auto"/>
-                  <w:ind w:right="-109"/>
+                  <w:ind w:right="71"/>
                   <w:rPr>
                     <w:rFonts w:ascii="Arial" w:hAnsi="Arial" w:cs="Arial"/>
                     <w:color w:val="000000" w:themeColor="text1"/>
@@ -2662,7 +2642,6 @@
               <w:p>
                 <w:pPr>
                   <w:spacing w:before="50" w:after="50" w:line="240" w:lineRule="auto"/>
-                  <w:ind w:right="-106"/>
                   <w:rPr>
                     <w:rFonts w:ascii="Arial" w:hAnsi="Arial" w:cs="Arial"/>
                     <w:color w:val="000000" w:themeColor="text1"/>
@@ -2701,7 +2680,7 @@
               <w:p>
                 <w:pPr>
                   <w:spacing w:before="50" w:after="50" w:line="240" w:lineRule="auto"/>
-                  <w:ind w:right="-103"/>
+                  <w:ind w:right="77"/>
                   <w:rPr>
                     <w:rFonts w:ascii="Arial" w:hAnsi="Arial" w:cs="Arial"/>
                     <w:color w:val="000000" w:themeColor="text1"/>
@@ -2723,7 +2702,6 @@
     <w:p>
       <w:pPr>
         <w:spacing w:line="240" w:lineRule="auto"/>
-        <w:ind w:right="-720"/>
         <w:rPr>
           <w:rFonts w:ascii="Arial" w:hAnsi="Arial" w:cs="Arial"/>
           <w:color w:val="000000" w:themeColor="text1"/>
@@ -2735,7 +2713,7 @@
       <w:tblPr>
         <w:tblStyle w:val="TableGrid"/>
         <w:tblpPr w:leftFromText="180" w:rightFromText="180" w:vertAnchor="text" w:horzAnchor="page" w:tblpX="601" w:tblpY="-22"/>
-        <w:tblW w:w="10710" w:type="dxa"/>
+        <w:tblW w:w="0" w:type="auto"/>
         <w:tblLayout w:type="fixed"/>
         <w:tblLook w:val="04A0" w:firstRow="1" w:lastRow="0" w:firstColumn="1" w:lastColumn="0" w:noHBand="0" w:noVBand="1"/>
       </w:tblPr>
@@ -2746,6 +2724,7 @@
       </w:tblGrid>
       <w:tr>
         <w:trPr>
+          <w:cantSplit/>
           <w:trHeight w:val="242"/>
         </w:trPr>
         <w:tc>
@@ -2879,7 +2858,6 @@
     <w:p>
       <w:pPr>
         <w:spacing w:line="240" w:lineRule="auto"/>
-        <w:ind w:right="-720"/>
         <w:rPr>
           <w:rFonts w:ascii="Arial" w:hAnsi="Arial" w:cs="Arial"/>
           <w:color w:val="000000" w:themeColor="text1"/>
@@ -2935,7 +2913,7 @@
     <w:tbl>
       <w:tblPr>
         <w:tblStyle w:val="TableGrid"/>
-        <w:tblW w:w="10710" w:type="dxa"/>
+        <w:tblW w:w="0" w:type="auto"/>
         <w:tblInd w:w="-815" w:type="dxa"/>
         <w:tblLayout w:type="fixed"/>
         <w:tblLook w:val="04A0" w:firstRow="1" w:lastRow="0" w:firstColumn="1" w:lastColumn="0" w:noHBand="0" w:noVBand="1"/>
@@ -2947,12 +2925,12 @@
       </w:tblGrid>
       <w:tr>
         <w:trPr>
+          <w:cantSplit/>
           <w:trHeight w:val="242"/>
         </w:trPr>
         <w:tc>
           <w:tcPr>
             <w:tcW w:w="509" w:type="dxa"/>
-            <w:vAlign w:val="center"/>
           </w:tcPr>
           <w:p>
             <w:pPr>
@@ -3018,12 +2996,11 @@
         <w:tc>
           <w:tcPr>
             <w:tcW w:w="5881" w:type="dxa"/>
-            <w:vAlign w:val="center"/>
           </w:tcPr>
           <w:p>
             <w:pPr>
               <w:spacing w:before="50" w:after="50" w:line="240" w:lineRule="auto"/>
-              <w:ind w:right="-720"/>
+              <w:ind w:right="77"/>
               <w:rPr>
                 <w:rFonts w:ascii="Arial" w:hAnsi="Arial" w:cs="Arial"/>
                 <w:color w:val="000000" w:themeColor="text1"/>
@@ -3081,12 +3058,12 @@
       </w:tr>
       <w:tr>
         <w:trPr>
+          <w:cantSplit/>
           <w:trHeight w:val="215"/>
         </w:trPr>
         <w:tc>
           <w:tcPr>
             <w:tcW w:w="509" w:type="dxa"/>
-            <w:vAlign w:val="center"/>
           </w:tcPr>
           <w:p>
             <w:pPr>
@@ -3152,7 +3129,6 @@
         <w:tc>
           <w:tcPr>
             <w:tcW w:w="5881" w:type="dxa"/>
-            <w:vAlign w:val="center"/>
           </w:tcPr>
           <w:p>
             <w:pPr>
@@ -3177,18 +3153,15 @@
         <w:sdt>
           <w:sdtPr>
             <w:rPr>
-              <w:color w:val="808080"/>
+              <w:rFonts w:ascii="Arial" w:hAnsi="Arial" w:cs="Arial"/>
+              <w:color w:val="000000" w:themeColor="text1"/>
+              <w:sz w:val="20"/>
             </w:rPr>
-            <w:id w:val="-242874741"/>
+            <w:id w:val="1999380729"/>
             <w:placeholder>
-              <w:docPart w:val="6443ADEC97134DC9AEBF1FC9D0710EC8"/>
+              <w:docPart w:val="3745E382F484354986D33836AE66483A"/>
             </w:placeholder>
-            <w:date>
-              <w:dateFormat w:val="M/d/yy"/>
-              <w:lid w:val="en-US"/>
-              <w:storeMappedDataAs w:val="dateTime"/>
-              <w:calendar w:val="gregorian"/>
-            </w:date>
+            <w:showingPlcHdr/>
           </w:sdtPr>
           <w:sdtEndPr/>
           <w:sdtContent>
@@ -3207,7 +3180,7 @@
                 </w:pPr>
                 <w:r>
                   <w:rPr>
-                    <w:color w:val="808080"/>
+                    <w:rStyle w:val="PlaceholderText"/>
                   </w:rPr>
                   <w:t>Click here to enter text.</w:t>
                 </w:r>
@@ -3218,12 +3191,12 @@
       </w:tr>
       <w:tr>
         <w:trPr>
+          <w:cantSplit/>
           <w:trHeight w:val="215"/>
         </w:trPr>
         <w:tc>
           <w:tcPr>
             <w:tcW w:w="509" w:type="dxa"/>
-            <w:vAlign w:val="center"/>
           </w:tcPr>
           <w:p>
             <w:pPr>
@@ -3289,7 +3262,6 @@
         <w:tc>
           <w:tcPr>
             <w:tcW w:w="5881" w:type="dxa"/>
-            <w:vAlign w:val="center"/>
           </w:tcPr>
           <w:p>
             <w:pPr>
@@ -3360,12 +3332,12 @@
       </w:tr>
       <w:tr>
         <w:trPr>
+          <w:cantSplit/>
           <w:trHeight w:val="215"/>
         </w:trPr>
         <w:tc>
           <w:tcPr>
             <w:tcW w:w="509" w:type="dxa"/>
-            <w:vAlign w:val="center"/>
           </w:tcPr>
           <w:p>
             <w:pPr>
@@ -3431,7 +3403,6 @@
         <w:tc>
           <w:tcPr>
             <w:tcW w:w="5881" w:type="dxa"/>
-            <w:vAlign w:val="center"/>
           </w:tcPr>
           <w:p>
             <w:pPr>
@@ -3540,7 +3511,7 @@
     <w:tbl>
       <w:tblPr>
         <w:tblStyle w:val="TableGrid"/>
-        <w:tblW w:w="10710" w:type="dxa"/>
+        <w:tblW w:w="0" w:type="auto"/>
         <w:tblInd w:w="-815" w:type="dxa"/>
         <w:tblLayout w:type="fixed"/>
         <w:tblLook w:val="04A0" w:firstRow="1" w:lastRow="0" w:firstColumn="1" w:lastColumn="0" w:noHBand="0" w:noVBand="1"/>
@@ -3552,12 +3523,12 @@
       </w:tblGrid>
       <w:tr>
         <w:trPr>
+          <w:cantSplit/>
           <w:trHeight w:val="215"/>
         </w:trPr>
         <w:tc>
           <w:tcPr>
             <w:tcW w:w="509" w:type="dxa"/>
-            <w:vAlign w:val="center"/>
           </w:tcPr>
           <w:p>
             <w:pPr>
@@ -3623,7 +3594,6 @@
         <w:tc>
           <w:tcPr>
             <w:tcW w:w="5881" w:type="dxa"/>
-            <w:vAlign w:val="center"/>
           </w:tcPr>
           <w:p>
             <w:pPr>
@@ -3686,12 +3656,12 @@
       </w:tr>
       <w:tr>
         <w:trPr>
+          <w:cantSplit/>
           <w:trHeight w:val="242"/>
         </w:trPr>
         <w:tc>
           <w:tcPr>
             <w:tcW w:w="509" w:type="dxa"/>
-            <w:vAlign w:val="center"/>
           </w:tcPr>
           <w:p>
             <w:pPr>
@@ -3757,7 +3727,6 @@
         <w:tc>
           <w:tcPr>
             <w:tcW w:w="5881" w:type="dxa"/>
-            <w:vAlign w:val="center"/>
           </w:tcPr>
           <w:p>
             <w:pPr>
@@ -3820,12 +3789,12 @@
       </w:tr>
       <w:tr>
         <w:trPr>
+          <w:cantSplit/>
           <w:trHeight w:val="215"/>
         </w:trPr>
         <w:tc>
           <w:tcPr>
             <w:tcW w:w="509" w:type="dxa"/>
-            <w:vAlign w:val="center"/>
           </w:tcPr>
           <w:p>
             <w:pPr>
@@ -3891,7 +3860,6 @@
         <w:tc>
           <w:tcPr>
             <w:tcW w:w="5881" w:type="dxa"/>
-            <w:vAlign w:val="center"/>
           </w:tcPr>
           <w:p>
             <w:pPr>
@@ -3992,12 +3960,12 @@
       </w:tr>
       <w:tr>
         <w:trPr>
+          <w:cantSplit/>
           <w:trHeight w:val="215"/>
         </w:trPr>
         <w:tc>
           <w:tcPr>
             <w:tcW w:w="509" w:type="dxa"/>
-            <w:vAlign w:val="center"/>
           </w:tcPr>
           <w:p>
             <w:pPr>
@@ -4063,7 +4031,6 @@
         <w:tc>
           <w:tcPr>
             <w:tcW w:w="5881" w:type="dxa"/>
-            <w:vAlign w:val="center"/>
           </w:tcPr>
           <w:p>
             <w:pPr>
@@ -4161,7 +4128,7 @@
     <w:tbl>
       <w:tblPr>
         <w:tblStyle w:val="TableGrid"/>
-        <w:tblW w:w="10710" w:type="dxa"/>
+        <w:tblW w:w="0" w:type="auto"/>
         <w:tblInd w:w="-815" w:type="dxa"/>
         <w:tblLayout w:type="fixed"/>
         <w:tblLook w:val="04A0" w:firstRow="1" w:lastRow="0" w:firstColumn="1" w:lastColumn="0" w:noHBand="0" w:noVBand="1"/>
@@ -4173,6 +4140,7 @@
       </w:tblGrid>
       <w:tr>
         <w:trPr>
+          <w:cantSplit/>
           <w:trHeight w:val="179"/>
         </w:trPr>
         <w:tc>
@@ -4208,7 +4176,7 @@
                 </w:ffData>
               </w:fldChar>
             </w:r>
-            <w:bookmarkStart w:id="0" w:name="Check4"/>
+            <w:bookmarkStart w:id="1" w:name="Check4"/>
             <w:r>
               <w:rPr>
                 <w:rFonts w:ascii="Arial" w:hAnsi="Arial" w:cs="Arial"/>
@@ -4240,7 +4208,7 @@
               </w:rPr>
               <w:fldChar w:fldCharType="end"/>
             </w:r>
-            <w:bookmarkEnd w:id="0"/>
+            <w:bookmarkEnd w:id="1"/>
           </w:p>
         </w:tc>
         <w:tc>
@@ -4315,6 +4283,7 @@
       </w:tr>
       <w:tr>
         <w:trPr>
+          <w:cantSplit/>
           <w:trHeight w:val="242"/>
         </w:trPr>
         <w:tc>
@@ -4350,7 +4319,7 @@
                 </w:ffData>
               </w:fldChar>
             </w:r>
-            <w:bookmarkStart w:id="1" w:name="Check5"/>
+            <w:bookmarkStart w:id="2" w:name="Check5"/>
             <w:r>
               <w:rPr>
                 <w:rFonts w:ascii="Arial" w:hAnsi="Arial" w:cs="Arial"/>
@@ -4382,7 +4351,7 @@
               </w:rPr>
               <w:fldChar w:fldCharType="end"/>
             </w:r>
-            <w:bookmarkEnd w:id="1"/>
+            <w:bookmarkEnd w:id="2"/>
           </w:p>
         </w:tc>
         <w:tc>
@@ -4427,7 +4396,6 @@
             <w:tc>
               <w:tcPr>
                 <w:tcW w:w="8100" w:type="dxa"/>
-                <w:vAlign w:val="center"/>
               </w:tcPr>
               <w:p>
                 <w:pPr>
@@ -4512,7 +4480,7 @@
         <w:p>
           <w:pPr>
             <w:spacing w:line="240" w:lineRule="auto"/>
-            <w:ind w:left="-806" w:right="-720"/>
+            <w:ind w:left="-806"/>
             <w:rPr>
               <w:rFonts w:ascii="Arial" w:hAnsi="Arial" w:cs="Arial"/>
               <w:color w:val="000000" w:themeColor="text1"/>
@@ -4529,12 +4497,9 @@
       </w:sdtContent>
     </w:sdt>
     <w:sectPr>
-      <w:headerReference w:type="even" r:id="rId7"/>
-      <w:headerReference w:type="default" r:id="rId8"/>
-      <w:footerReference w:type="even" r:id="rId9"/>
-      <w:footerReference w:type="default" r:id="rId10"/>
-      <w:headerReference w:type="first" r:id="rId11"/>
-      <w:footerReference w:type="first" r:id="rId12"/>
+      <w:headerReference w:type="default" r:id="rId7"/>
+      <w:footerReference w:type="even" r:id="rId8"/>
+      <w:footerReference w:type="default" r:id="rId9"/>
       <w:pgSz w:w="12240" w:h="15840"/>
       <w:pgMar w:top="2088" w:right="1440" w:bottom="1037" w:left="1440" w:header="720" w:footer="720" w:gutter="0"/>
       <w:cols w:space="720"/>
@@ -4779,15 +4744,7 @@
                               <w:sz w:val="17"/>
                               <w:szCs w:val="17"/>
                             </w:rPr>
-                            <w:t xml:space="preserve"> – </w:t>
-                          </w:r>
-                          <w:r>
-                            <w:rPr>
-                              <w:i/>
-                              <w:sz w:val="17"/>
-                              <w:szCs w:val="17"/>
-                            </w:rPr>
-                            <w:t>PB.02.01.0</w:t>
+                            <w:t xml:space="preserve"> – PB.02.01.0</w:t>
                           </w:r>
                           <w:r>
                             <w:rPr>
@@ -4874,15 +4831,7 @@
                         <w:sz w:val="17"/>
                         <w:szCs w:val="17"/>
                       </w:rPr>
-                      <w:t xml:space="preserve"> – </w:t>
-                    </w:r>
-                    <w:r>
-                      <w:rPr>
-                        <w:i/>
-                        <w:sz w:val="17"/>
-                        <w:szCs w:val="17"/>
-                      </w:rPr>
-                      <w:t>PB.02.01.0</w:t>
+                      <w:t xml:space="preserve"> – PB.02.01.0</w:t>
                     </w:r>
                     <w:r>
                       <w:rPr>
@@ -4917,7 +4866,7 @@
           <wp:extent cx="1107959" cy="319747"/>
           <wp:effectExtent l="0" t="0" r="0" b="0"/>
           <wp:wrapSquare wrapText="bothSides"/>
-          <wp:docPr id="3" name="Picture 3"/>
+          <wp:docPr id="13" name="Picture 13"/>
           <wp:cNvGraphicFramePr>
             <a:graphicFrameLocks xmlns:a="http://schemas.openxmlformats.org/drawingml/2006/main" noChangeAspect="1"/>
           </wp:cNvGraphicFramePr>
@@ -4965,16 +4914,6 @@
 </w:ftr>
 </file>
 
-<file path=word/footer3.xml><?xml version="1.0" encoding="utf-8"?>
-<w:ftr xmlns:wpc="http://schemas.microsoft.com/office/word/2010/wordprocessingCanvas" xmlns:cx="http://schemas.microsoft.com/office/drawing/2014/chartex" xmlns:cx1="http://schemas.microsoft.com/office/drawing/2015/9/8/chartex" xmlns:cx2="http://schemas.microsoft.com/office/drawing/2015/10/21/chartex" xmlns:cx3="http://schemas.microsoft.com/office/drawing/2016/5/9/chartex" xmlns:cx4="http://schemas.microsoft.com/office/drawing/2016/5/10/chartex" xmlns:cx5="http://schemas.microsoft.com/office/drawing/2016/5/11/chartex" xmlns:cx6="http://schemas.microsoft.com/office/drawing/2016/5/12/chartex" xmlns:cx7="http://schemas.microsoft.com/office/drawing/2016/5/13/chartex" xmlns:cx8="http://schemas.microsoft.com/office/drawing/2016/5/14/chartex" xmlns:mc="http://schemas.openxmlformats.org/markup-compatibility/2006" xmlns:aink="http://schemas.microsoft.com/office/drawing/2016/ink" xmlns:am3d="http://schemas.microsoft.com/office/drawing/2017/model3d" xmlns:o="urn:schemas-microsoft-com:office:office" xmlns:r="http://schemas.openxmlformats.org/officeDocument/2006/relationships" xmlns:m="http://schemas.openxmlformats.org/officeDocument/2006/math" xmlns:v="urn:schemas-microsoft-com:vml" xmlns:wp14="http://schemas.microsoft.com/office/word/2010/wordprocessingDrawing" xmlns:wp="http://schemas.openxmlformats.org/drawingml/2006/wordprocessingDrawing" xmlns:w10="urn:schemas-microsoft-com:office:word" xmlns:w="http://schemas.openxmlformats.org/wordprocessingml/2006/main" xmlns:w14="http://schemas.microsoft.com/office/word/2010/wordml" xmlns:w15="http://schemas.microsoft.com/office/word/2012/wordml" xmlns:w16cid="http://schemas.microsoft.com/office/word/2016/wordml/cid" xmlns:w16se="http://schemas.microsoft.com/office/word/2015/wordml/symex" xmlns:wpg="http://schemas.microsoft.com/office/word/2010/wordprocessingGroup" xmlns:wpi="http://schemas.microsoft.com/office/word/2010/wordprocessingInk" xmlns:wne="http://schemas.microsoft.com/office/word/2006/wordml" xmlns:wps="http://schemas.microsoft.com/office/word/2010/wordprocessingShape" mc:Ignorable="w14 w15 w16se w16cid wp14">
-  <w:p>
-    <w:pPr>
-      <w:pStyle w:val="Footer"/>
-    </w:pPr>
-  </w:p>
-</w:ftr>
-</file>
-
 <file path=word/footnotes.xml><?xml version="1.0" encoding="utf-8"?>
 <w:footnotes xmlns:wpc="http://schemas.microsoft.com/office/word/2010/wordprocessingCanvas" xmlns:cx="http://schemas.microsoft.com/office/drawing/2014/chartex" xmlns:cx1="http://schemas.microsoft.com/office/drawing/2015/9/8/chartex" xmlns:cx2="http://schemas.microsoft.com/office/drawing/2015/10/21/chartex" xmlns:cx3="http://schemas.microsoft.com/office/drawing/2016/5/9/chartex" xmlns:cx4="http://schemas.microsoft.com/office/drawing/2016/5/10/chartex" xmlns:cx5="http://schemas.microsoft.com/office/drawing/2016/5/11/chartex" xmlns:cx6="http://schemas.microsoft.com/office/drawing/2016/5/12/chartex" xmlns:cx7="http://schemas.microsoft.com/office/drawing/2016/5/13/chartex" xmlns:cx8="http://schemas.microsoft.com/office/drawing/2016/5/14/chartex" xmlns:mc="http://schemas.openxmlformats.org/markup-compatibility/2006" xmlns:aink="http://schemas.microsoft.com/office/drawing/2016/ink" xmlns:am3d="http://schemas.microsoft.com/office/drawing/2017/model3d" xmlns:o="urn:schemas-microsoft-com:office:office" xmlns:r="http://schemas.openxmlformats.org/officeDocument/2006/relationships" xmlns:m="http://schemas.openxmlformats.org/officeDocument/2006/math" xmlns:v="urn:schemas-microsoft-com:vml" xmlns:wp14="http://schemas.microsoft.com/office/word/2010/wordprocessingDrawing" xmlns:wp="http://schemas.openxmlformats.org/drawingml/2006/wordprocessingDrawing" xmlns:w10="urn:schemas-microsoft-com:office:word" xmlns:w="http://schemas.openxmlformats.org/wordprocessingml/2006/main" xmlns:w14="http://schemas.microsoft.com/office/word/2010/wordml" xmlns:w15="http://schemas.microsoft.com/office/word/2012/wordml" xmlns:w16cid="http://schemas.microsoft.com/office/word/2016/wordml/cid" xmlns:w16se="http://schemas.microsoft.com/office/word/2015/wordml/symex" xmlns:wpg="http://schemas.microsoft.com/office/word/2010/wordprocessingGroup" xmlns:wpi="http://schemas.microsoft.com/office/word/2010/wordprocessingInk" xmlns:wne="http://schemas.microsoft.com/office/word/2006/wordml" xmlns:wps="http://schemas.microsoft.com/office/word/2010/wordprocessingShape" mc:Ignorable="w14 w15 w16se w16cid wp14">
   <w:footnote w:type="separator" w:id="-1">
@@ -5001,16 +4940,6 @@
 </file>
 
 <file path=word/header1.xml><?xml version="1.0" encoding="utf-8"?>
-<w:hdr xmlns:wpc="http://schemas.microsoft.com/office/word/2010/wordprocessingCanvas" xmlns:cx="http://schemas.microsoft.com/office/drawing/2014/chartex" xmlns:cx1="http://schemas.microsoft.com/office/drawing/2015/9/8/chartex" xmlns:cx2="http://schemas.microsoft.com/office/drawing/2015/10/21/chartex" xmlns:cx3="http://schemas.microsoft.com/office/drawing/2016/5/9/chartex" xmlns:cx4="http://schemas.microsoft.com/office/drawing/2016/5/10/chartex" xmlns:cx5="http://schemas.microsoft.com/office/drawing/2016/5/11/chartex" xmlns:cx6="http://schemas.microsoft.com/office/drawing/2016/5/12/chartex" xmlns:cx7="http://schemas.microsoft.com/office/drawing/2016/5/13/chartex" xmlns:cx8="http://schemas.microsoft.com/office/drawing/2016/5/14/chartex" xmlns:mc="http://schemas.openxmlformats.org/markup-compatibility/2006" xmlns:aink="http://schemas.microsoft.com/office/drawing/2016/ink" xmlns:am3d="http://schemas.microsoft.com/office/drawing/2017/model3d" xmlns:o="urn:schemas-microsoft-com:office:office" xmlns:r="http://schemas.openxmlformats.org/officeDocument/2006/relationships" xmlns:m="http://schemas.openxmlformats.org/officeDocument/2006/math" xmlns:v="urn:schemas-microsoft-com:vml" xmlns:wp14="http://schemas.microsoft.com/office/word/2010/wordprocessingDrawing" xmlns:wp="http://schemas.openxmlformats.org/drawingml/2006/wordprocessingDrawing" xmlns:w10="urn:schemas-microsoft-com:office:word" xmlns:w="http://schemas.openxmlformats.org/wordprocessingml/2006/main" xmlns:w14="http://schemas.microsoft.com/office/word/2010/wordml" xmlns:w15="http://schemas.microsoft.com/office/word/2012/wordml" xmlns:w16cid="http://schemas.microsoft.com/office/word/2016/wordml/cid" xmlns:w16se="http://schemas.microsoft.com/office/word/2015/wordml/symex" xmlns:wpg="http://schemas.microsoft.com/office/word/2010/wordprocessingGroup" xmlns:wpi="http://schemas.microsoft.com/office/word/2010/wordprocessingInk" xmlns:wne="http://schemas.microsoft.com/office/word/2006/wordml" xmlns:wps="http://schemas.microsoft.com/office/word/2010/wordprocessingShape" mc:Ignorable="w14 w15 w16se w16cid wp14">
-  <w:p>
-    <w:pPr>
-      <w:pStyle w:val="Header"/>
-    </w:pPr>
-  </w:p>
-</w:hdr>
-</file>
-
-<file path=word/header2.xml><?xml version="1.0" encoding="utf-8"?>
 <w:hdr xmlns:wpc="http://schemas.microsoft.com/office/word/2010/wordprocessingCanvas" xmlns:cx="http://schemas.microsoft.com/office/drawing/2014/chartex" xmlns:cx1="http://schemas.microsoft.com/office/drawing/2015/9/8/chartex" xmlns:cx2="http://schemas.microsoft.com/office/drawing/2015/10/21/chartex" xmlns:cx3="http://schemas.microsoft.com/office/drawing/2016/5/9/chartex" xmlns:cx4="http://schemas.microsoft.com/office/drawing/2016/5/10/chartex" xmlns:cx5="http://schemas.microsoft.com/office/drawing/2016/5/11/chartex" xmlns:cx6="http://schemas.microsoft.com/office/drawing/2016/5/12/chartex" xmlns:cx7="http://schemas.microsoft.com/office/drawing/2016/5/13/chartex" xmlns:cx8="http://schemas.microsoft.com/office/drawing/2016/5/14/chartex" xmlns:mc="http://schemas.openxmlformats.org/markup-compatibility/2006" xmlns:aink="http://schemas.microsoft.com/office/drawing/2016/ink" xmlns:am3d="http://schemas.microsoft.com/office/drawing/2017/model3d" xmlns:o="urn:schemas-microsoft-com:office:office" xmlns:r="http://schemas.openxmlformats.org/officeDocument/2006/relationships" xmlns:m="http://schemas.openxmlformats.org/officeDocument/2006/math" xmlns:v="urn:schemas-microsoft-com:vml" xmlns:wp14="http://schemas.microsoft.com/office/word/2010/wordprocessingDrawing" xmlns:wp="http://schemas.openxmlformats.org/drawingml/2006/wordprocessingDrawing" xmlns:w10="urn:schemas-microsoft-com:office:word" xmlns:w="http://schemas.openxmlformats.org/wordprocessingml/2006/main" xmlns:w14="http://schemas.microsoft.com/office/word/2010/wordml" xmlns:w15="http://schemas.microsoft.com/office/word/2012/wordml" xmlns:w16cid="http://schemas.microsoft.com/office/word/2016/wordml/cid" xmlns:w16se="http://schemas.microsoft.com/office/word/2015/wordml/symex" xmlns:wpg="http://schemas.microsoft.com/office/word/2010/wordprocessingGroup" xmlns:wpi="http://schemas.microsoft.com/office/word/2010/wordprocessingInk" xmlns:wne="http://schemas.microsoft.com/office/word/2006/wordml" xmlns:wps="http://schemas.microsoft.com/office/word/2010/wordprocessingShape" mc:Ignorable="w14 w15 w16se w16cid wp14">
   <w:p>
     <w:pPr>
@@ -5113,7 +5042,7 @@
               <v:stroke joinstyle="miter"/>
               <v:path gradientshapeok="t" o:connecttype="rect"/>
             </v:shapetype>
-            <v:shape id="Text Box 8" o:spid="_x0000_s1027" type="#_x0000_t202" style="position:absolute;margin-left:161.05pt;margin-top:-18.55pt;width:361.9pt;height:50.9pt;z-index:251661312;visibility:visible;mso-wrap-style:square;mso-width-percent:0;mso-height-percent:0;mso-wrap-distance-left:9pt;mso-wrap-distance-top:0;mso-wrap-distance-right:9pt;mso-wrap-distance-bottom:0;mso-position-horizontal:absolute;mso-position-horizontal-relative:text;mso-position-vertical:absolute;mso-position-vertical-relative:text;mso-width-percent:0;mso-height-percent:0;mso-width-relative:margin;mso-height-relative:margin;v-text-anchor:middle" o:gfxdata="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" fillcolor="#00579d" stroked="f" strokeweight=".5pt">
+            <v:shape id="Text Box 8" o:spid="_x0000_s1027" type="#_x0000_t202" style="position:absolute;margin-left:161.05pt;margin-top:-18.55pt;width:361.9pt;height:50.9pt;z-index:251661312;visibility:visible;mso-wrap-style:square;mso-width-percent:0;mso-height-percent:0;mso-wrap-distance-left:9pt;mso-wrap-distance-top:0;mso-wrap-distance-right:9pt;mso-wrap-distance-bottom:0;mso-position-horizontal:absolute;mso-position-horizontal-relative:text;mso-position-vertical:absolute;mso-position-vertical-relative:text;mso-width-percent:0;mso-height-percent:0;mso-width-relative:margin;mso-height-relative:margin;v-text-anchor:middle" o:gfxdata="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" fillcolor="#00579d" stroked="f" strokeweight=".5pt">
               <v:textbox>
                 <w:txbxContent>
                   <w:p>
@@ -5263,7 +5192,7 @@
         </mc:Choice>
         <mc:Fallback>
           <w:pict>
-            <v:shape w14:anchorId="1563586A" id="Text Box 5" o:spid="_x0000_s1028" type="#_x0000_t202" style="position:absolute;margin-left:-51.45pt;margin-top:32.8pt;width:574.5pt;height:28.35pt;z-index:251660288;visibility:visible;mso-wrap-style:square;mso-width-percent:0;mso-height-percent:0;mso-wrap-distance-left:9pt;mso-wrap-distance-top:0;mso-wrap-distance-right:9pt;mso-wrap-distance-bottom:0;mso-position-horizontal:absolute;mso-position-horizontal-relative:text;mso-position-vertical:absolute;mso-position-vertical-relative:text;mso-width-percent:0;mso-height-percent:0;mso-width-relative:margin;mso-height-relative:margin;v-text-anchor:middle" o:gfxdata="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" fillcolor="#4e5992" stroked="f" strokeweight=".5pt">
+            <v:shape w14:anchorId="1563586A" id="Text Box 5" o:spid="_x0000_s1028" type="#_x0000_t202" style="position:absolute;margin-left:-51.45pt;margin-top:32.8pt;width:574.5pt;height:28.35pt;z-index:251660288;visibility:visible;mso-wrap-style:square;mso-width-percent:0;mso-height-percent:0;mso-wrap-distance-left:9pt;mso-wrap-distance-top:0;mso-wrap-distance-right:9pt;mso-wrap-distance-bottom:0;mso-position-horizontal:absolute;mso-position-horizontal-relative:text;mso-position-vertical:absolute;mso-position-vertical-relative:text;mso-width-percent:0;mso-height-percent:0;mso-width-relative:margin;mso-height-relative:margin;v-text-anchor:middle" o:gfxdata="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" fillcolor="#4e5992" stroked="f" strokeweight=".5pt">
               <v:textbox>
                 <w:txbxContent>
                   <w:p>
@@ -5320,7 +5249,6 @@
         </mc:Fallback>
       </mc:AlternateContent>
     </w:r>
-    <w:bookmarkStart w:id="2" w:name="_GoBack"/>
     <w:r>
       <w:rPr>
         <w:noProof/>
@@ -5406,7 +5334,6 @@
         </mc:Fallback>
       </mc:AlternateContent>
     </w:r>
-    <w:bookmarkEnd w:id="2"/>
     <w:r>
       <w:rPr>
         <w:noProof/>
@@ -5436,7 +5363,7 @@
               <wp:lineTo x="0" y="0"/>
             </wp:wrapPolygon>
           </wp:wrapThrough>
-          <wp:docPr id="2" name="Picture 2"/>
+          <wp:docPr id="11" name="Picture 11"/>
           <wp:cNvGraphicFramePr>
             <a:graphicFrameLocks xmlns:a="http://schemas.openxmlformats.org/drawingml/2006/main" noChangeAspect="1"/>
           </wp:cNvGraphicFramePr>
@@ -5480,16 +5407,6 @@
         </wp:anchor>
       </w:drawing>
     </w:r>
-  </w:p>
-</w:hdr>
-</file>
-
-<file path=word/header3.xml><?xml version="1.0" encoding="utf-8"?>
-<w:hdr xmlns:wpc="http://schemas.microsoft.com/office/word/2010/wordprocessingCanvas" xmlns:cx="http://schemas.microsoft.com/office/drawing/2014/chartex" xmlns:cx1="http://schemas.microsoft.com/office/drawing/2015/9/8/chartex" xmlns:cx2="http://schemas.microsoft.com/office/drawing/2015/10/21/chartex" xmlns:cx3="http://schemas.microsoft.com/office/drawing/2016/5/9/chartex" xmlns:cx4="http://schemas.microsoft.com/office/drawing/2016/5/10/chartex" xmlns:cx5="http://schemas.microsoft.com/office/drawing/2016/5/11/chartex" xmlns:cx6="http://schemas.microsoft.com/office/drawing/2016/5/12/chartex" xmlns:cx7="http://schemas.microsoft.com/office/drawing/2016/5/13/chartex" xmlns:cx8="http://schemas.microsoft.com/office/drawing/2016/5/14/chartex" xmlns:mc="http://schemas.openxmlformats.org/markup-compatibility/2006" xmlns:aink="http://schemas.microsoft.com/office/drawing/2016/ink" xmlns:am3d="http://schemas.microsoft.com/office/drawing/2017/model3d" xmlns:o="urn:schemas-microsoft-com:office:office" xmlns:r="http://schemas.openxmlformats.org/officeDocument/2006/relationships" xmlns:m="http://schemas.openxmlformats.org/officeDocument/2006/math" xmlns:v="urn:schemas-microsoft-com:vml" xmlns:wp14="http://schemas.microsoft.com/office/word/2010/wordprocessingDrawing" xmlns:wp="http://schemas.openxmlformats.org/drawingml/2006/wordprocessingDrawing" xmlns:w10="urn:schemas-microsoft-com:office:word" xmlns:w="http://schemas.openxmlformats.org/wordprocessingml/2006/main" xmlns:w14="http://schemas.microsoft.com/office/word/2010/wordml" xmlns:w15="http://schemas.microsoft.com/office/word/2012/wordml" xmlns:w16cid="http://schemas.microsoft.com/office/word/2016/wordml/cid" xmlns:w16se="http://schemas.microsoft.com/office/word/2015/wordml/symex" xmlns:wpg="http://schemas.microsoft.com/office/word/2010/wordprocessingGroup" xmlns:wpi="http://schemas.microsoft.com/office/word/2010/wordprocessingInk" xmlns:wne="http://schemas.microsoft.com/office/word/2006/wordml" xmlns:wps="http://schemas.microsoft.com/office/word/2010/wordprocessingShape" mc:Ignorable="w14 w15 w16se w16cid wp14">
-  <w:p>
-    <w:pPr>
-      <w:pStyle w:val="Header"/>
-    </w:pPr>
   </w:p>
 </w:hdr>
 </file>
@@ -7091,6 +7008,7 @@
     <w:lsdException w:name="HTML Sample" w:semiHidden="1" w:unhideWhenUsed="1"/>
     <w:lsdException w:name="HTML Typewriter" w:semiHidden="1" w:unhideWhenUsed="1"/>
     <w:lsdException w:name="HTML Variable" w:semiHidden="1" w:unhideWhenUsed="1"/>
+    <w:lsdException w:name="Normal Table" w:semiHidden="1" w:unhideWhenUsed="1"/>
     <w:lsdException w:name="annotation subject" w:semiHidden="1" w:unhideWhenUsed="1"/>
     <w:lsdException w:name="No List" w:semiHidden="1" w:unhideWhenUsed="1"/>
     <w:lsdException w:name="Outline List 1" w:semiHidden="1" w:unhideWhenUsed="1"/>
@@ -7137,8 +7055,10 @@
     <w:lsdException w:name="Table Subtle 2" w:semiHidden="1" w:unhideWhenUsed="1"/>
     <w:lsdException w:name="Table Web 1" w:semiHidden="1" w:unhideWhenUsed="1"/>
     <w:lsdException w:name="Table Web 2" w:semiHidden="1" w:unhideWhenUsed="1"/>
+    <w:lsdException w:name="Table Web 3" w:semiHidden="1" w:unhideWhenUsed="1"/>
     <w:lsdException w:name="Balloon Text" w:semiHidden="1" w:unhideWhenUsed="1"/>
     <w:lsdException w:name="Table Grid" w:uiPriority="39"/>
+    <w:lsdException w:name="Table Theme" w:semiHidden="1" w:unhideWhenUsed="1"/>
     <w:lsdException w:name="Placeholder Text" w:semiHidden="1"/>
     <w:lsdException w:name="No Spacing" w:uiPriority="1" w:qFormat="1"/>
     <w:lsdException w:name="Light Shading" w:uiPriority="60"/>
@@ -7716,35 +7636,6 @@
               <w:rStyle w:val="PlaceholderText"/>
             </w:rPr>
             <w:t>Click here to enter text.</w:t>
-          </w:r>
-        </w:p>
-      </w:docPartBody>
-    </w:docPart>
-    <w:docPart>
-      <w:docPartPr>
-        <w:name w:val="6443ADEC97134DC9AEBF1FC9D0710EC8"/>
-        <w:category>
-          <w:name w:val="General"/>
-          <w:gallery w:val="placeholder"/>
-        </w:category>
-        <w:types>
-          <w:type w:val="bbPlcHdr"/>
-        </w:types>
-        <w:behaviors>
-          <w:behavior w:val="content"/>
-        </w:behaviors>
-        <w:guid w:val="{42C06BE7-0143-4C6F-84C4-436161E5E65D}"/>
-      </w:docPartPr>
-      <w:docPartBody>
-        <w:p>
-          <w:pPr>
-            <w:pStyle w:val="6443ADEC97134DC9AEBF1FC9D0710EC8"/>
-          </w:pPr>
-          <w:r>
-            <w:rPr>
-              <w:rStyle w:val="PlaceholderText"/>
-            </w:rPr>
-            <w:t>Click here to enter a date.</w:t>
           </w:r>
         </w:p>
       </w:docPartBody>
@@ -8302,441 +8193,6 @@
     </w:docPart>
     <w:docPart>
       <w:docPartPr>
-        <w:name w:val="A962E3F0231140A293305493C20FD9ED"/>
-        <w:category>
-          <w:name w:val="General"/>
-          <w:gallery w:val="placeholder"/>
-        </w:category>
-        <w:types>
-          <w:type w:val="bbPlcHdr"/>
-        </w:types>
-        <w:behaviors>
-          <w:behavior w:val="content"/>
-        </w:behaviors>
-        <w:guid w:val="{E0F42C3B-9C3D-458F-B25D-845CAA9C9E05}"/>
-      </w:docPartPr>
-      <w:docPartBody>
-        <w:p>
-          <w:pPr>
-            <w:pStyle w:val="A962E3F0231140A293305493C20FD9ED"/>
-          </w:pPr>
-          <w:r>
-            <w:rPr>
-              <w:rStyle w:val="PlaceholderText"/>
-            </w:rPr>
-            <w:t>Click here to enter text.</w:t>
-          </w:r>
-        </w:p>
-      </w:docPartBody>
-    </w:docPart>
-    <w:docPart>
-      <w:docPartPr>
-        <w:name w:val="E0407567EBF443EEB8217A0ABEBF9986"/>
-        <w:category>
-          <w:name w:val="General"/>
-          <w:gallery w:val="placeholder"/>
-        </w:category>
-        <w:types>
-          <w:type w:val="bbPlcHdr"/>
-        </w:types>
-        <w:behaviors>
-          <w:behavior w:val="content"/>
-        </w:behaviors>
-        <w:guid w:val="{9A131FBA-B947-43EE-B4EC-B782329F9B0A}"/>
-      </w:docPartPr>
-      <w:docPartBody>
-        <w:p>
-          <w:pPr>
-            <w:pStyle w:val="E0407567EBF443EEB8217A0ABEBF9986"/>
-          </w:pPr>
-          <w:r>
-            <w:rPr>
-              <w:rStyle w:val="PlaceholderText"/>
-            </w:rPr>
-            <w:t>Click here to enter a date.</w:t>
-          </w:r>
-        </w:p>
-      </w:docPartBody>
-    </w:docPart>
-    <w:docPart>
-      <w:docPartPr>
-        <w:name w:val="84D7C93F82F54AAFBB837BEF51BD06F6"/>
-        <w:category>
-          <w:name w:val="General"/>
-          <w:gallery w:val="placeholder"/>
-        </w:category>
-        <w:types>
-          <w:type w:val="bbPlcHdr"/>
-        </w:types>
-        <w:behaviors>
-          <w:behavior w:val="content"/>
-        </w:behaviors>
-        <w:guid w:val="{958686D7-A699-4D25-B7DE-6F9A482121E3}"/>
-      </w:docPartPr>
-      <w:docPartBody>
-        <w:p>
-          <w:pPr>
-            <w:pStyle w:val="84D7C93F82F54AAFBB837BEF51BD06F6"/>
-          </w:pPr>
-          <w:r>
-            <w:rPr>
-              <w:rStyle w:val="PlaceholderText"/>
-            </w:rPr>
-            <w:t>Click here to enter a date.</w:t>
-          </w:r>
-        </w:p>
-      </w:docPartBody>
-    </w:docPart>
-    <w:docPart>
-      <w:docPartPr>
-        <w:name w:val="451180057FBF4A5E805AF9640ACCCFB6"/>
-        <w:category>
-          <w:name w:val="General"/>
-          <w:gallery w:val="placeholder"/>
-        </w:category>
-        <w:types>
-          <w:type w:val="bbPlcHdr"/>
-        </w:types>
-        <w:behaviors>
-          <w:behavior w:val="content"/>
-        </w:behaviors>
-        <w:guid w:val="{0D0D2E5E-F0B5-4A61-9EA4-5C26FA8E5ED2}"/>
-      </w:docPartPr>
-      <w:docPartBody>
-        <w:p>
-          <w:pPr>
-            <w:pStyle w:val="451180057FBF4A5E805AF9640ACCCFB6"/>
-          </w:pPr>
-          <w:r>
-            <w:rPr>
-              <w:rStyle w:val="PlaceholderText"/>
-            </w:rPr>
-            <w:t>Click here to enter text.</w:t>
-          </w:r>
-        </w:p>
-      </w:docPartBody>
-    </w:docPart>
-    <w:docPart>
-      <w:docPartPr>
-        <w:name w:val="1F7ED85D86A24AB49B2A8386EC800D24"/>
-        <w:category>
-          <w:name w:val="General"/>
-          <w:gallery w:val="placeholder"/>
-        </w:category>
-        <w:types>
-          <w:type w:val="bbPlcHdr"/>
-        </w:types>
-        <w:behaviors>
-          <w:behavior w:val="content"/>
-        </w:behaviors>
-        <w:guid w:val="{51EBE1BD-2175-4060-B7FE-8605F30C051D}"/>
-      </w:docPartPr>
-      <w:docPartBody>
-        <w:p>
-          <w:pPr>
-            <w:pStyle w:val="1F7ED85D86A24AB49B2A8386EC800D24"/>
-          </w:pPr>
-          <w:r>
-            <w:rPr>
-              <w:rStyle w:val="PlaceholderText"/>
-            </w:rPr>
-            <w:t>Click here to enter a date.</w:t>
-          </w:r>
-        </w:p>
-      </w:docPartBody>
-    </w:docPart>
-    <w:docPart>
-      <w:docPartPr>
-        <w:name w:val="4B4643CE4B184E9C822AF9AE12B811F7"/>
-        <w:category>
-          <w:name w:val="General"/>
-          <w:gallery w:val="placeholder"/>
-        </w:category>
-        <w:types>
-          <w:type w:val="bbPlcHdr"/>
-        </w:types>
-        <w:behaviors>
-          <w:behavior w:val="content"/>
-        </w:behaviors>
-        <w:guid w:val="{4371E066-FAAA-4BDB-ABF8-8A76D13AE5A7}"/>
-      </w:docPartPr>
-      <w:docPartBody>
-        <w:p>
-          <w:pPr>
-            <w:pStyle w:val="4B4643CE4B184E9C822AF9AE12B811F7"/>
-          </w:pPr>
-          <w:r>
-            <w:rPr>
-              <w:rStyle w:val="PlaceholderText"/>
-            </w:rPr>
-            <w:t>Click here to enter a date.</w:t>
-          </w:r>
-        </w:p>
-      </w:docPartBody>
-    </w:docPart>
-    <w:docPart>
-      <w:docPartPr>
-        <w:name w:val="6FBD77922E6241B8B64DBD766433B014"/>
-        <w:category>
-          <w:name w:val="General"/>
-          <w:gallery w:val="placeholder"/>
-        </w:category>
-        <w:types>
-          <w:type w:val="bbPlcHdr"/>
-        </w:types>
-        <w:behaviors>
-          <w:behavior w:val="content"/>
-        </w:behaviors>
-        <w:guid w:val="{E0FCABAB-0D9A-416A-B310-0CB1E362BDE7}"/>
-      </w:docPartPr>
-      <w:docPartBody>
-        <w:p>
-          <w:pPr>
-            <w:pStyle w:val="6FBD77922E6241B8B64DBD766433B014"/>
-          </w:pPr>
-          <w:r>
-            <w:rPr>
-              <w:rStyle w:val="PlaceholderText"/>
-            </w:rPr>
-            <w:t>Click here to enter text.</w:t>
-          </w:r>
-        </w:p>
-      </w:docPartBody>
-    </w:docPart>
-    <w:docPart>
-      <w:docPartPr>
-        <w:name w:val="410E89680C2649ACB534EB256B51D660"/>
-        <w:category>
-          <w:name w:val="General"/>
-          <w:gallery w:val="placeholder"/>
-        </w:category>
-        <w:types>
-          <w:type w:val="bbPlcHdr"/>
-        </w:types>
-        <w:behaviors>
-          <w:behavior w:val="content"/>
-        </w:behaviors>
-        <w:guid w:val="{192EF2E9-C17F-4E1F-B3D3-61ED8D56BD86}"/>
-      </w:docPartPr>
-      <w:docPartBody>
-        <w:p>
-          <w:pPr>
-            <w:pStyle w:val="410E89680C2649ACB534EB256B51D660"/>
-          </w:pPr>
-          <w:r>
-            <w:rPr>
-              <w:rStyle w:val="PlaceholderText"/>
-            </w:rPr>
-            <w:t>Click here to enter a date.</w:t>
-          </w:r>
-        </w:p>
-      </w:docPartBody>
-    </w:docPart>
-    <w:docPart>
-      <w:docPartPr>
-        <w:name w:val="2B7E4C7575B84EE88B30E37D3C4B1ADE"/>
-        <w:category>
-          <w:name w:val="General"/>
-          <w:gallery w:val="placeholder"/>
-        </w:category>
-        <w:types>
-          <w:type w:val="bbPlcHdr"/>
-        </w:types>
-        <w:behaviors>
-          <w:behavior w:val="content"/>
-        </w:behaviors>
-        <w:guid w:val="{7D6CD390-BD62-49D9-835D-EFF544CB77DE}"/>
-      </w:docPartPr>
-      <w:docPartBody>
-        <w:p>
-          <w:pPr>
-            <w:pStyle w:val="2B7E4C7575B84EE88B30E37D3C4B1ADE"/>
-          </w:pPr>
-          <w:r>
-            <w:rPr>
-              <w:rStyle w:val="PlaceholderText"/>
-            </w:rPr>
-            <w:t>Click here to enter a date.</w:t>
-          </w:r>
-        </w:p>
-      </w:docPartBody>
-    </w:docPart>
-    <w:docPart>
-      <w:docPartPr>
-        <w:name w:val="41E1FE8FDD4D45A1962AE4A3B1342B8F"/>
-        <w:category>
-          <w:name w:val="General"/>
-          <w:gallery w:val="placeholder"/>
-        </w:category>
-        <w:types>
-          <w:type w:val="bbPlcHdr"/>
-        </w:types>
-        <w:behaviors>
-          <w:behavior w:val="content"/>
-        </w:behaviors>
-        <w:guid w:val="{0F9CEAF4-D853-4500-AE43-6989A7010DC4}"/>
-      </w:docPartPr>
-      <w:docPartBody>
-        <w:p>
-          <w:pPr>
-            <w:pStyle w:val="41E1FE8FDD4D45A1962AE4A3B1342B8F"/>
-          </w:pPr>
-          <w:r>
-            <w:rPr>
-              <w:rStyle w:val="PlaceholderText"/>
-            </w:rPr>
-            <w:t>Click here to enter text.</w:t>
-          </w:r>
-        </w:p>
-      </w:docPartBody>
-    </w:docPart>
-    <w:docPart>
-      <w:docPartPr>
-        <w:name w:val="A975EF9EE6804E7689539CD3313D80E8"/>
-        <w:category>
-          <w:name w:val="General"/>
-          <w:gallery w:val="placeholder"/>
-        </w:category>
-        <w:types>
-          <w:type w:val="bbPlcHdr"/>
-        </w:types>
-        <w:behaviors>
-          <w:behavior w:val="content"/>
-        </w:behaviors>
-        <w:guid w:val="{C3343EB0-B87D-41C8-919A-1F067CDC9DCF}"/>
-      </w:docPartPr>
-      <w:docPartBody>
-        <w:p>
-          <w:pPr>
-            <w:pStyle w:val="A975EF9EE6804E7689539CD3313D80E8"/>
-          </w:pPr>
-          <w:r>
-            <w:rPr>
-              <w:rStyle w:val="PlaceholderText"/>
-            </w:rPr>
-            <w:t>Click here to enter a date.</w:t>
-          </w:r>
-        </w:p>
-      </w:docPartBody>
-    </w:docPart>
-    <w:docPart>
-      <w:docPartPr>
-        <w:name w:val="A12BCF33BA494E4FBF1F69B61057A6AA"/>
-        <w:category>
-          <w:name w:val="General"/>
-          <w:gallery w:val="placeholder"/>
-        </w:category>
-        <w:types>
-          <w:type w:val="bbPlcHdr"/>
-        </w:types>
-        <w:behaviors>
-          <w:behavior w:val="content"/>
-        </w:behaviors>
-        <w:guid w:val="{9EE18D5E-BDC2-4FF9-9B71-ADD61E764514}"/>
-      </w:docPartPr>
-      <w:docPartBody>
-        <w:p>
-          <w:pPr>
-            <w:pStyle w:val="A12BCF33BA494E4FBF1F69B61057A6AA"/>
-          </w:pPr>
-          <w:r>
-            <w:rPr>
-              <w:rStyle w:val="PlaceholderText"/>
-            </w:rPr>
-            <w:t>Click here to enter a date.</w:t>
-          </w:r>
-        </w:p>
-      </w:docPartBody>
-    </w:docPart>
-    <w:docPart>
-      <w:docPartPr>
-        <w:name w:val="7A1498619342474DB0BAAF1C0F253822"/>
-        <w:category>
-          <w:name w:val="General"/>
-          <w:gallery w:val="placeholder"/>
-        </w:category>
-        <w:types>
-          <w:type w:val="bbPlcHdr"/>
-        </w:types>
-        <w:behaviors>
-          <w:behavior w:val="content"/>
-        </w:behaviors>
-        <w:guid w:val="{A16C5F7D-B315-4077-82D7-E61482DB66F0}"/>
-      </w:docPartPr>
-      <w:docPartBody>
-        <w:p>
-          <w:pPr>
-            <w:pStyle w:val="7A1498619342474DB0BAAF1C0F253822"/>
-          </w:pPr>
-          <w:r>
-            <w:rPr>
-              <w:rStyle w:val="PlaceholderText"/>
-            </w:rPr>
-            <w:t>Click here to enter text.</w:t>
-          </w:r>
-        </w:p>
-      </w:docPartBody>
-    </w:docPart>
-    <w:docPart>
-      <w:docPartPr>
-        <w:name w:val="6B443B6444924421AEC50F3E363A867C"/>
-        <w:category>
-          <w:name w:val="General"/>
-          <w:gallery w:val="placeholder"/>
-        </w:category>
-        <w:types>
-          <w:type w:val="bbPlcHdr"/>
-        </w:types>
-        <w:behaviors>
-          <w:behavior w:val="content"/>
-        </w:behaviors>
-        <w:guid w:val="{496AE463-060C-46BE-B396-622743D73B79}"/>
-      </w:docPartPr>
-      <w:docPartBody>
-        <w:p>
-          <w:pPr>
-            <w:pStyle w:val="6B443B6444924421AEC50F3E363A867C"/>
-          </w:pPr>
-          <w:r>
-            <w:rPr>
-              <w:rStyle w:val="PlaceholderText"/>
-            </w:rPr>
-            <w:t>Click here to enter a date.</w:t>
-          </w:r>
-        </w:p>
-      </w:docPartBody>
-    </w:docPart>
-    <w:docPart>
-      <w:docPartPr>
-        <w:name w:val="22A4D111E4F74FAE87EC27FF13049096"/>
-        <w:category>
-          <w:name w:val="General"/>
-          <w:gallery w:val="placeholder"/>
-        </w:category>
-        <w:types>
-          <w:type w:val="bbPlcHdr"/>
-        </w:types>
-        <w:behaviors>
-          <w:behavior w:val="content"/>
-        </w:behaviors>
-        <w:guid w:val="{50723FCE-469A-4C1D-B785-76C690499548}"/>
-      </w:docPartPr>
-      <w:docPartBody>
-        <w:p>
-          <w:pPr>
-            <w:pStyle w:val="22A4D111E4F74FAE87EC27FF13049096"/>
-          </w:pPr>
-          <w:r>
-            <w:rPr>
-              <w:rStyle w:val="PlaceholderText"/>
-            </w:rPr>
-            <w:t>Click here to enter a date.</w:t>
-          </w:r>
-        </w:p>
-      </w:docPartBody>
-    </w:docPart>
-    <w:docPart>
-      <w:docPartPr>
         <w:name w:val="807D8E392ADD294EB20D5CF6B04547B6"/>
         <w:category>
           <w:name w:val="General"/>
@@ -8880,6 +8336,470 @@
         </w:p>
       </w:docPartBody>
     </w:docPart>
+    <w:docPart>
+      <w:docPartPr>
+        <w:name w:val="D9447745EC56C841BC5E2C4BA6A376F9"/>
+        <w:category>
+          <w:name w:val="General"/>
+          <w:gallery w:val="placeholder"/>
+        </w:category>
+        <w:types>
+          <w:type w:val="bbPlcHdr"/>
+        </w:types>
+        <w:behaviors>
+          <w:behavior w:val="content"/>
+        </w:behaviors>
+        <w:guid w:val="{2FDEFFAA-62F4-004D-8B48-EBC2458A23FC}"/>
+      </w:docPartPr>
+      <w:docPartBody>
+        <w:p>
+          <w:pPr>
+            <w:pStyle w:val="D9447745EC56C841BC5E2C4BA6A376F9"/>
+          </w:pPr>
+          <w:r>
+            <w:rPr>
+              <w:rStyle w:val="PlaceholderText"/>
+            </w:rPr>
+            <w:t>Click here to enter text.</w:t>
+          </w:r>
+        </w:p>
+      </w:docPartBody>
+    </w:docPart>
+    <w:docPart>
+      <w:docPartPr>
+        <w:name w:val="5C9230A9E6C35D46A6E2C3B702E824C7"/>
+        <w:category>
+          <w:name w:val="General"/>
+          <w:gallery w:val="placeholder"/>
+        </w:category>
+        <w:types>
+          <w:type w:val="bbPlcHdr"/>
+        </w:types>
+        <w:behaviors>
+          <w:behavior w:val="content"/>
+        </w:behaviors>
+        <w:guid w:val="{544361D9-01CF-824A-8C7C-82A709DC27A8}"/>
+      </w:docPartPr>
+      <w:docPartBody>
+        <w:p>
+          <w:pPr>
+            <w:pStyle w:val="5C9230A9E6C35D46A6E2C3B702E824C7"/>
+          </w:pPr>
+          <w:r>
+            <w:rPr>
+              <w:rStyle w:val="PlaceholderText"/>
+            </w:rPr>
+            <w:t>Click here to enter text.</w:t>
+          </w:r>
+        </w:p>
+      </w:docPartBody>
+    </w:docPart>
+    <w:docPart>
+      <w:docPartPr>
+        <w:name w:val="EC4DA2C29BF09040978229D6ECB5C5EF"/>
+        <w:category>
+          <w:name w:val="General"/>
+          <w:gallery w:val="placeholder"/>
+        </w:category>
+        <w:types>
+          <w:type w:val="bbPlcHdr"/>
+        </w:types>
+        <w:behaviors>
+          <w:behavior w:val="content"/>
+        </w:behaviors>
+        <w:guid w:val="{FE14C65D-EE82-6B4B-93BA-16BE989E0417}"/>
+      </w:docPartPr>
+      <w:docPartBody>
+        <w:p>
+          <w:pPr>
+            <w:pStyle w:val="EC4DA2C29BF09040978229D6ECB5C5EF"/>
+          </w:pPr>
+          <w:r>
+            <w:rPr>
+              <w:rStyle w:val="PlaceholderText"/>
+            </w:rPr>
+            <w:t>Click here to enter text.</w:t>
+          </w:r>
+        </w:p>
+      </w:docPartBody>
+    </w:docPart>
+    <w:docPart>
+      <w:docPartPr>
+        <w:name w:val="E446A62238307F4B97D92D9F2B0B05E4"/>
+        <w:category>
+          <w:name w:val="General"/>
+          <w:gallery w:val="placeholder"/>
+        </w:category>
+        <w:types>
+          <w:type w:val="bbPlcHdr"/>
+        </w:types>
+        <w:behaviors>
+          <w:behavior w:val="content"/>
+        </w:behaviors>
+        <w:guid w:val="{1EAB22BF-AC48-3A45-91FC-B1DCBDEACF8B}"/>
+      </w:docPartPr>
+      <w:docPartBody>
+        <w:p>
+          <w:pPr>
+            <w:pStyle w:val="E446A62238307F4B97D92D9F2B0B05E4"/>
+          </w:pPr>
+          <w:r>
+            <w:rPr>
+              <w:rStyle w:val="PlaceholderText"/>
+            </w:rPr>
+            <w:t>Click here to enter text.</w:t>
+          </w:r>
+        </w:p>
+      </w:docPartBody>
+    </w:docPart>
+    <w:docPart>
+      <w:docPartPr>
+        <w:name w:val="B758E66741AF094DAF7C492C64812BCF"/>
+        <w:category>
+          <w:name w:val="General"/>
+          <w:gallery w:val="placeholder"/>
+        </w:category>
+        <w:types>
+          <w:type w:val="bbPlcHdr"/>
+        </w:types>
+        <w:behaviors>
+          <w:behavior w:val="content"/>
+        </w:behaviors>
+        <w:guid w:val="{9135F26D-CCF6-8440-B4DD-3C3E56965DDD}"/>
+      </w:docPartPr>
+      <w:docPartBody>
+        <w:p>
+          <w:pPr>
+            <w:pStyle w:val="B758E66741AF094DAF7C492C64812BCF"/>
+          </w:pPr>
+          <w:r>
+            <w:rPr>
+              <w:rStyle w:val="PlaceholderText"/>
+            </w:rPr>
+            <w:t>Click here to enter text.</w:t>
+          </w:r>
+        </w:p>
+      </w:docPartBody>
+    </w:docPart>
+    <w:docPart>
+      <w:docPartPr>
+        <w:name w:val="35707750DE0E3C48B6DC6DFF679E90D9"/>
+        <w:category>
+          <w:name w:val="General"/>
+          <w:gallery w:val="placeholder"/>
+        </w:category>
+        <w:types>
+          <w:type w:val="bbPlcHdr"/>
+        </w:types>
+        <w:behaviors>
+          <w:behavior w:val="content"/>
+        </w:behaviors>
+        <w:guid w:val="{C040130B-4691-2244-BB10-C0FDB4B38AF3}"/>
+      </w:docPartPr>
+      <w:docPartBody>
+        <w:p>
+          <w:pPr>
+            <w:pStyle w:val="35707750DE0E3C48B6DC6DFF679E90D9"/>
+          </w:pPr>
+          <w:r>
+            <w:rPr>
+              <w:rStyle w:val="PlaceholderText"/>
+            </w:rPr>
+            <w:t>Click here to enter text.</w:t>
+          </w:r>
+        </w:p>
+      </w:docPartBody>
+    </w:docPart>
+    <w:docPart>
+      <w:docPartPr>
+        <w:name w:val="FFE7194DB4FD454494CF820BEB3B8FEA"/>
+        <w:category>
+          <w:name w:val="General"/>
+          <w:gallery w:val="placeholder"/>
+        </w:category>
+        <w:types>
+          <w:type w:val="bbPlcHdr"/>
+        </w:types>
+        <w:behaviors>
+          <w:behavior w:val="content"/>
+        </w:behaviors>
+        <w:guid w:val="{15721012-00D7-7345-87AD-93BB52159B55}"/>
+      </w:docPartPr>
+      <w:docPartBody>
+        <w:p>
+          <w:pPr>
+            <w:pStyle w:val="FFE7194DB4FD454494CF820BEB3B8FEA"/>
+          </w:pPr>
+          <w:r>
+            <w:rPr>
+              <w:rStyle w:val="PlaceholderText"/>
+            </w:rPr>
+            <w:t>Click here to enter text.</w:t>
+          </w:r>
+        </w:p>
+      </w:docPartBody>
+    </w:docPart>
+    <w:docPart>
+      <w:docPartPr>
+        <w:name w:val="10257626F0166A45905093121CD403AE"/>
+        <w:category>
+          <w:name w:val="General"/>
+          <w:gallery w:val="placeholder"/>
+        </w:category>
+        <w:types>
+          <w:type w:val="bbPlcHdr"/>
+        </w:types>
+        <w:behaviors>
+          <w:behavior w:val="content"/>
+        </w:behaviors>
+        <w:guid w:val="{2F3639C1-5090-B54C-9D86-7B80B654D3BF}"/>
+      </w:docPartPr>
+      <w:docPartBody>
+        <w:p>
+          <w:pPr>
+            <w:pStyle w:val="10257626F0166A45905093121CD403AE"/>
+          </w:pPr>
+          <w:r>
+            <w:rPr>
+              <w:rStyle w:val="PlaceholderText"/>
+            </w:rPr>
+            <w:t>Click here to enter text.</w:t>
+          </w:r>
+        </w:p>
+      </w:docPartBody>
+    </w:docPart>
+    <w:docPart>
+      <w:docPartPr>
+        <w:name w:val="9992956DCE08C34DB6491B40A80C4363"/>
+        <w:category>
+          <w:name w:val="General"/>
+          <w:gallery w:val="placeholder"/>
+        </w:category>
+        <w:types>
+          <w:type w:val="bbPlcHdr"/>
+        </w:types>
+        <w:behaviors>
+          <w:behavior w:val="content"/>
+        </w:behaviors>
+        <w:guid w:val="{ABD8407C-14A1-1B49-852B-C59D498F0566}"/>
+      </w:docPartPr>
+      <w:docPartBody>
+        <w:p>
+          <w:pPr>
+            <w:pStyle w:val="9992956DCE08C34DB6491B40A80C4363"/>
+          </w:pPr>
+          <w:r>
+            <w:rPr>
+              <w:rStyle w:val="PlaceholderText"/>
+            </w:rPr>
+            <w:t>Click here to enter text.</w:t>
+          </w:r>
+        </w:p>
+      </w:docPartBody>
+    </w:docPart>
+    <w:docPart>
+      <w:docPartPr>
+        <w:name w:val="E31A287082157941B1CA08274C6B9E2C"/>
+        <w:category>
+          <w:name w:val="General"/>
+          <w:gallery w:val="placeholder"/>
+        </w:category>
+        <w:types>
+          <w:type w:val="bbPlcHdr"/>
+        </w:types>
+        <w:behaviors>
+          <w:behavior w:val="content"/>
+        </w:behaviors>
+        <w:guid w:val="{60215F06-2627-C243-B49E-FB701F474ACB}"/>
+      </w:docPartPr>
+      <w:docPartBody>
+        <w:p>
+          <w:pPr>
+            <w:pStyle w:val="E31A287082157941B1CA08274C6B9E2C"/>
+          </w:pPr>
+          <w:r>
+            <w:rPr>
+              <w:rStyle w:val="PlaceholderText"/>
+            </w:rPr>
+            <w:t>Click here to enter text.</w:t>
+          </w:r>
+        </w:p>
+      </w:docPartBody>
+    </w:docPart>
+    <w:docPart>
+      <w:docPartPr>
+        <w:name w:val="AD2BF5AB1708F24AA8EE4BBF8E5CF0AA"/>
+        <w:category>
+          <w:name w:val="General"/>
+          <w:gallery w:val="placeholder"/>
+        </w:category>
+        <w:types>
+          <w:type w:val="bbPlcHdr"/>
+        </w:types>
+        <w:behaviors>
+          <w:behavior w:val="content"/>
+        </w:behaviors>
+        <w:guid w:val="{CCEA4A9B-38BB-3748-9D61-C0C47D614EFD}"/>
+      </w:docPartPr>
+      <w:docPartBody>
+        <w:p>
+          <w:pPr>
+            <w:pStyle w:val="AD2BF5AB1708F24AA8EE4BBF8E5CF0AA"/>
+          </w:pPr>
+          <w:r>
+            <w:rPr>
+              <w:rStyle w:val="PlaceholderText"/>
+            </w:rPr>
+            <w:t>Click here to enter text.</w:t>
+          </w:r>
+        </w:p>
+      </w:docPartBody>
+    </w:docPart>
+    <w:docPart>
+      <w:docPartPr>
+        <w:name w:val="B46E63A5EACE3E41AAD2E5EEDFEF45AD"/>
+        <w:category>
+          <w:name w:val="General"/>
+          <w:gallery w:val="placeholder"/>
+        </w:category>
+        <w:types>
+          <w:type w:val="bbPlcHdr"/>
+        </w:types>
+        <w:behaviors>
+          <w:behavior w:val="content"/>
+        </w:behaviors>
+        <w:guid w:val="{3CFFDB1D-718B-D241-8789-21BE38FBE62E}"/>
+      </w:docPartPr>
+      <w:docPartBody>
+        <w:p>
+          <w:pPr>
+            <w:pStyle w:val="B46E63A5EACE3E41AAD2E5EEDFEF45AD"/>
+          </w:pPr>
+          <w:r>
+            <w:rPr>
+              <w:rStyle w:val="PlaceholderText"/>
+            </w:rPr>
+            <w:t>Click here to enter text.</w:t>
+          </w:r>
+        </w:p>
+      </w:docPartBody>
+    </w:docPart>
+    <w:docPart>
+      <w:docPartPr>
+        <w:name w:val="F28E30993435764FB49F83568ACECC1D"/>
+        <w:category>
+          <w:name w:val="General"/>
+          <w:gallery w:val="placeholder"/>
+        </w:category>
+        <w:types>
+          <w:type w:val="bbPlcHdr"/>
+        </w:types>
+        <w:behaviors>
+          <w:behavior w:val="content"/>
+        </w:behaviors>
+        <w:guid w:val="{5DB5052A-78D1-BD45-8ED0-3DDDD19C521B}"/>
+      </w:docPartPr>
+      <w:docPartBody>
+        <w:p>
+          <w:pPr>
+            <w:pStyle w:val="F28E30993435764FB49F83568ACECC1D"/>
+          </w:pPr>
+          <w:r>
+            <w:rPr>
+              <w:rStyle w:val="PlaceholderText"/>
+            </w:rPr>
+            <w:t>Click here to enter text.</w:t>
+          </w:r>
+        </w:p>
+      </w:docPartBody>
+    </w:docPart>
+    <w:docPart>
+      <w:docPartPr>
+        <w:name w:val="10B63DC1FC925E4FB6BB4C77A1BEBB3C"/>
+        <w:category>
+          <w:name w:val="General"/>
+          <w:gallery w:val="placeholder"/>
+        </w:category>
+        <w:types>
+          <w:type w:val="bbPlcHdr"/>
+        </w:types>
+        <w:behaviors>
+          <w:behavior w:val="content"/>
+        </w:behaviors>
+        <w:guid w:val="{BD9DFB51-6D27-E444-895C-088A4CDDAB0F}"/>
+      </w:docPartPr>
+      <w:docPartBody>
+        <w:p>
+          <w:pPr>
+            <w:pStyle w:val="10B63DC1FC925E4FB6BB4C77A1BEBB3C"/>
+          </w:pPr>
+          <w:r>
+            <w:rPr>
+              <w:rStyle w:val="PlaceholderText"/>
+            </w:rPr>
+            <w:t>Click here to enter text.</w:t>
+          </w:r>
+        </w:p>
+      </w:docPartBody>
+    </w:docPart>
+    <w:docPart>
+      <w:docPartPr>
+        <w:name w:val="295E3B4A6D05A048BCF025DE6A33BB18"/>
+        <w:category>
+          <w:name w:val="General"/>
+          <w:gallery w:val="placeholder"/>
+        </w:category>
+        <w:types>
+          <w:type w:val="bbPlcHdr"/>
+        </w:types>
+        <w:behaviors>
+          <w:behavior w:val="content"/>
+        </w:behaviors>
+        <w:guid w:val="{BF1FE405-9C0B-AE4A-86E4-452EF20DB59C}"/>
+      </w:docPartPr>
+      <w:docPartBody>
+        <w:p>
+          <w:pPr>
+            <w:pStyle w:val="295E3B4A6D05A048BCF025DE6A33BB18"/>
+          </w:pPr>
+          <w:r>
+            <w:rPr>
+              <w:rStyle w:val="PlaceholderText"/>
+            </w:rPr>
+            <w:t>Click here to enter text.</w:t>
+          </w:r>
+        </w:p>
+      </w:docPartBody>
+    </w:docPart>
+    <w:docPart>
+      <w:docPartPr>
+        <w:name w:val="3745E382F484354986D33836AE66483A"/>
+        <w:category>
+          <w:name w:val="General"/>
+          <w:gallery w:val="placeholder"/>
+        </w:category>
+        <w:types>
+          <w:type w:val="bbPlcHdr"/>
+        </w:types>
+        <w:behaviors>
+          <w:behavior w:val="content"/>
+        </w:behaviors>
+        <w:guid w:val="{D8DCEFA4-DC54-F04C-8FAD-F6E40F478E5A}"/>
+      </w:docPartPr>
+      <w:docPartBody>
+        <w:p>
+          <w:pPr>
+            <w:pStyle w:val="3745E382F484354986D33836AE66483A"/>
+          </w:pPr>
+          <w:r>
+            <w:rPr>
+              <w:rStyle w:val="PlaceholderText"/>
+            </w:rPr>
+            <w:t>Click here to enter text.</w:t>
+          </w:r>
+        </w:p>
+      </w:docPartBody>
+    </w:docPart>
   </w:docParts>
 </w:glossaryDocument>
 </file>
@@ -8969,6 +8889,7 @@
     <w:rsid w:val="000D2479"/>
     <w:rsid w:val="000F5210"/>
     <w:rsid w:val="00181D94"/>
+    <w:rsid w:val="001A2C86"/>
     <w:rsid w:val="001E289F"/>
     <w:rsid w:val="0022065E"/>
     <w:rsid w:val="00223F44"/>
@@ -8981,6 +8902,7 @@
     <w:rsid w:val="004164AE"/>
     <w:rsid w:val="004216B1"/>
     <w:rsid w:val="004A0692"/>
+    <w:rsid w:val="004D4FA1"/>
     <w:rsid w:val="0055450E"/>
     <w:rsid w:val="0057433E"/>
     <w:rsid w:val="005C7F48"/>
@@ -9012,6 +8934,7 @@
     <w:rsid w:val="00B375BC"/>
     <w:rsid w:val="00B62512"/>
     <w:rsid w:val="00B85048"/>
+    <w:rsid w:val="00BB2353"/>
     <w:rsid w:val="00BE5C3D"/>
     <w:rsid w:val="00BF328E"/>
     <w:rsid w:val="00CB46F1"/>
@@ -9022,6 +8945,7 @@
     <w:rsid w:val="00DF099B"/>
     <w:rsid w:val="00E3254C"/>
     <w:rsid w:val="00E649C9"/>
+    <w:rsid w:val="00ED7640"/>
     <w:rsid w:val="00EE3C1B"/>
     <w:rsid w:val="00F53BCB"/>
     <w:rsid w:val="00FB22D4"/>
@@ -9171,6 +9095,7 @@
     <w:lsdException w:name="HTML Sample" w:semiHidden="1" w:unhideWhenUsed="1"/>
     <w:lsdException w:name="HTML Typewriter" w:semiHidden="1" w:unhideWhenUsed="1"/>
     <w:lsdException w:name="HTML Variable" w:semiHidden="1" w:unhideWhenUsed="1"/>
+    <w:lsdException w:name="Normal Table" w:semiHidden="1" w:unhideWhenUsed="1"/>
     <w:lsdException w:name="annotation subject" w:semiHidden="1" w:unhideWhenUsed="1"/>
     <w:lsdException w:name="No List" w:semiHidden="1" w:unhideWhenUsed="1"/>
     <w:lsdException w:name="Outline List 1" w:semiHidden="1" w:unhideWhenUsed="1"/>
@@ -9217,8 +9142,10 @@
     <w:lsdException w:name="Table Subtle 2" w:semiHidden="1" w:unhideWhenUsed="1"/>
     <w:lsdException w:name="Table Web 1" w:semiHidden="1" w:unhideWhenUsed="1"/>
     <w:lsdException w:name="Table Web 2" w:semiHidden="1" w:unhideWhenUsed="1"/>
+    <w:lsdException w:name="Table Web 3" w:semiHidden="1" w:unhideWhenUsed="1"/>
     <w:lsdException w:name="Balloon Text" w:semiHidden="1" w:unhideWhenUsed="1"/>
     <w:lsdException w:name="Table Grid" w:uiPriority="39"/>
+    <w:lsdException w:name="Table Theme" w:semiHidden="1" w:unhideWhenUsed="1"/>
     <w:lsdException w:name="Placeholder Text" w:semiHidden="1"/>
     <w:lsdException w:name="No Spacing" w:uiPriority="1" w:qFormat="1"/>
     <w:lsdException w:name="Light Shading" w:uiPriority="60"/>
@@ -9476,7 +9403,7 @@
     <w:basedOn w:val="DefaultParagraphFont"/>
     <w:uiPriority w:val="99"/>
     <w:semiHidden/>
-    <w:rsid w:val="00AF0952"/>
+    <w:rsid w:val="00BB2353"/>
   </w:style>
   <w:style w:type="paragraph" w:customStyle="1" w:styleId="B3894A7551A140DA9E83E487E970FA80">
     <w:name w:val="B3894A7551A140DA9E83E487E970FA80"/>
@@ -10749,6 +10676,292 @@
   <w:style w:type="paragraph" w:customStyle="1" w:styleId="54BE63FFF1095046B8E444BC4B857B66">
     <w:name w:val="54BE63FFF1095046B8E444BC4B857B66"/>
     <w:rsid w:val="00AF0952"/>
+    <w:pPr>
+      <w:spacing w:after="0" w:line="240" w:lineRule="auto"/>
+    </w:pPr>
+    <w:rPr>
+      <w:sz w:val="24"/>
+      <w:szCs w:val="24"/>
+    </w:rPr>
+  </w:style>
+  <w:style w:type="paragraph" w:customStyle="1" w:styleId="C92F6D9BDFBD114F85C1DA860AB33A99">
+    <w:name w:val="C92F6D9BDFBD114F85C1DA860AB33A99"/>
+    <w:rsid w:val="00BB2353"/>
+    <w:pPr>
+      <w:spacing w:after="0" w:line="240" w:lineRule="auto"/>
+    </w:pPr>
+    <w:rPr>
+      <w:sz w:val="24"/>
+      <w:szCs w:val="24"/>
+    </w:rPr>
+  </w:style>
+  <w:style w:type="paragraph" w:customStyle="1" w:styleId="DCE79B9764A73145996CBD4DA44D301D">
+    <w:name w:val="DCE79B9764A73145996CBD4DA44D301D"/>
+    <w:rsid w:val="00BB2353"/>
+    <w:pPr>
+      <w:spacing w:after="0" w:line="240" w:lineRule="auto"/>
+    </w:pPr>
+    <w:rPr>
+      <w:sz w:val="24"/>
+      <w:szCs w:val="24"/>
+    </w:rPr>
+  </w:style>
+  <w:style w:type="paragraph" w:customStyle="1" w:styleId="3143ECC7468B2F4899872C46226B34C5">
+    <w:name w:val="3143ECC7468B2F4899872C46226B34C5"/>
+    <w:rsid w:val="00BB2353"/>
+    <w:pPr>
+      <w:spacing w:after="0" w:line="240" w:lineRule="auto"/>
+    </w:pPr>
+    <w:rPr>
+      <w:sz w:val="24"/>
+      <w:szCs w:val="24"/>
+    </w:rPr>
+  </w:style>
+  <w:style w:type="paragraph" w:customStyle="1" w:styleId="D9E0CEF1EC3F59449F7BBA2983871897">
+    <w:name w:val="D9E0CEF1EC3F59449F7BBA2983871897"/>
+    <w:rsid w:val="00BB2353"/>
+    <w:pPr>
+      <w:spacing w:after="0" w:line="240" w:lineRule="auto"/>
+    </w:pPr>
+    <w:rPr>
+      <w:sz w:val="24"/>
+      <w:szCs w:val="24"/>
+    </w:rPr>
+  </w:style>
+  <w:style w:type="paragraph" w:customStyle="1" w:styleId="15F9EBE7B86AB041BBD8359320CCD84E">
+    <w:name w:val="15F9EBE7B86AB041BBD8359320CCD84E"/>
+    <w:rsid w:val="00BB2353"/>
+    <w:pPr>
+      <w:spacing w:after="0" w:line="240" w:lineRule="auto"/>
+    </w:pPr>
+    <w:rPr>
+      <w:sz w:val="24"/>
+      <w:szCs w:val="24"/>
+    </w:rPr>
+  </w:style>
+  <w:style w:type="paragraph" w:customStyle="1" w:styleId="0FB9C577A5ECC84C8E0FC11A5BBA2302">
+    <w:name w:val="0FB9C577A5ECC84C8E0FC11A5BBA2302"/>
+    <w:rsid w:val="00BB2353"/>
+    <w:pPr>
+      <w:spacing w:after="0" w:line="240" w:lineRule="auto"/>
+    </w:pPr>
+    <w:rPr>
+      <w:sz w:val="24"/>
+      <w:szCs w:val="24"/>
+    </w:rPr>
+  </w:style>
+  <w:style w:type="paragraph" w:customStyle="1" w:styleId="BEF514EBED27234B9A8E770878CC262E">
+    <w:name w:val="BEF514EBED27234B9A8E770878CC262E"/>
+    <w:rsid w:val="00BB2353"/>
+    <w:pPr>
+      <w:spacing w:after="0" w:line="240" w:lineRule="auto"/>
+    </w:pPr>
+    <w:rPr>
+      <w:sz w:val="24"/>
+      <w:szCs w:val="24"/>
+    </w:rPr>
+  </w:style>
+  <w:style w:type="paragraph" w:customStyle="1" w:styleId="A6F1DCC88EAE27448CCAE107EBA25216">
+    <w:name w:val="A6F1DCC88EAE27448CCAE107EBA25216"/>
+    <w:rsid w:val="00BB2353"/>
+    <w:pPr>
+      <w:spacing w:after="0" w:line="240" w:lineRule="auto"/>
+    </w:pPr>
+    <w:rPr>
+      <w:sz w:val="24"/>
+      <w:szCs w:val="24"/>
+    </w:rPr>
+  </w:style>
+  <w:style w:type="paragraph" w:customStyle="1" w:styleId="408B35E1D5ACFD43844ADC3766EC316F">
+    <w:name w:val="408B35E1D5ACFD43844ADC3766EC316F"/>
+    <w:rsid w:val="00BB2353"/>
+    <w:pPr>
+      <w:spacing w:after="0" w:line="240" w:lineRule="auto"/>
+    </w:pPr>
+    <w:rPr>
+      <w:sz w:val="24"/>
+      <w:szCs w:val="24"/>
+    </w:rPr>
+  </w:style>
+  <w:style w:type="paragraph" w:customStyle="1" w:styleId="99AB4C1961C04947B0601EF8B798B916">
+    <w:name w:val="99AB4C1961C04947B0601EF8B798B916"/>
+    <w:rsid w:val="00BB2353"/>
+    <w:pPr>
+      <w:spacing w:after="0" w:line="240" w:lineRule="auto"/>
+    </w:pPr>
+    <w:rPr>
+      <w:sz w:val="24"/>
+      <w:szCs w:val="24"/>
+    </w:rPr>
+  </w:style>
+  <w:style w:type="paragraph" w:customStyle="1" w:styleId="D9447745EC56C841BC5E2C4BA6A376F9">
+    <w:name w:val="D9447745EC56C841BC5E2C4BA6A376F9"/>
+    <w:rsid w:val="00BB2353"/>
+    <w:pPr>
+      <w:spacing w:after="0" w:line="240" w:lineRule="auto"/>
+    </w:pPr>
+    <w:rPr>
+      <w:sz w:val="24"/>
+      <w:szCs w:val="24"/>
+    </w:rPr>
+  </w:style>
+  <w:style w:type="paragraph" w:customStyle="1" w:styleId="5C9230A9E6C35D46A6E2C3B702E824C7">
+    <w:name w:val="5C9230A9E6C35D46A6E2C3B702E824C7"/>
+    <w:rsid w:val="00BB2353"/>
+    <w:pPr>
+      <w:spacing w:after="0" w:line="240" w:lineRule="auto"/>
+    </w:pPr>
+    <w:rPr>
+      <w:sz w:val="24"/>
+      <w:szCs w:val="24"/>
+    </w:rPr>
+  </w:style>
+  <w:style w:type="paragraph" w:customStyle="1" w:styleId="EC4DA2C29BF09040978229D6ECB5C5EF">
+    <w:name w:val="EC4DA2C29BF09040978229D6ECB5C5EF"/>
+    <w:rsid w:val="00BB2353"/>
+    <w:pPr>
+      <w:spacing w:after="0" w:line="240" w:lineRule="auto"/>
+    </w:pPr>
+    <w:rPr>
+      <w:sz w:val="24"/>
+      <w:szCs w:val="24"/>
+    </w:rPr>
+  </w:style>
+  <w:style w:type="paragraph" w:customStyle="1" w:styleId="E446A62238307F4B97D92D9F2B0B05E4">
+    <w:name w:val="E446A62238307F4B97D92D9F2B0B05E4"/>
+    <w:rsid w:val="00BB2353"/>
+    <w:pPr>
+      <w:spacing w:after="0" w:line="240" w:lineRule="auto"/>
+    </w:pPr>
+    <w:rPr>
+      <w:sz w:val="24"/>
+      <w:szCs w:val="24"/>
+    </w:rPr>
+  </w:style>
+  <w:style w:type="paragraph" w:customStyle="1" w:styleId="B758E66741AF094DAF7C492C64812BCF">
+    <w:name w:val="B758E66741AF094DAF7C492C64812BCF"/>
+    <w:rsid w:val="00BB2353"/>
+    <w:pPr>
+      <w:spacing w:after="0" w:line="240" w:lineRule="auto"/>
+    </w:pPr>
+    <w:rPr>
+      <w:sz w:val="24"/>
+      <w:szCs w:val="24"/>
+    </w:rPr>
+  </w:style>
+  <w:style w:type="paragraph" w:customStyle="1" w:styleId="35707750DE0E3C48B6DC6DFF679E90D9">
+    <w:name w:val="35707750DE0E3C48B6DC6DFF679E90D9"/>
+    <w:rsid w:val="00BB2353"/>
+    <w:pPr>
+      <w:spacing w:after="0" w:line="240" w:lineRule="auto"/>
+    </w:pPr>
+    <w:rPr>
+      <w:sz w:val="24"/>
+      <w:szCs w:val="24"/>
+    </w:rPr>
+  </w:style>
+  <w:style w:type="paragraph" w:customStyle="1" w:styleId="FFE7194DB4FD454494CF820BEB3B8FEA">
+    <w:name w:val="FFE7194DB4FD454494CF820BEB3B8FEA"/>
+    <w:rsid w:val="00BB2353"/>
+    <w:pPr>
+      <w:spacing w:after="0" w:line="240" w:lineRule="auto"/>
+    </w:pPr>
+    <w:rPr>
+      <w:sz w:val="24"/>
+      <w:szCs w:val="24"/>
+    </w:rPr>
+  </w:style>
+  <w:style w:type="paragraph" w:customStyle="1" w:styleId="10257626F0166A45905093121CD403AE">
+    <w:name w:val="10257626F0166A45905093121CD403AE"/>
+    <w:rsid w:val="00BB2353"/>
+    <w:pPr>
+      <w:spacing w:after="0" w:line="240" w:lineRule="auto"/>
+    </w:pPr>
+    <w:rPr>
+      <w:sz w:val="24"/>
+      <w:szCs w:val="24"/>
+    </w:rPr>
+  </w:style>
+  <w:style w:type="paragraph" w:customStyle="1" w:styleId="9992956DCE08C34DB6491B40A80C4363">
+    <w:name w:val="9992956DCE08C34DB6491B40A80C4363"/>
+    <w:rsid w:val="00BB2353"/>
+    <w:pPr>
+      <w:spacing w:after="0" w:line="240" w:lineRule="auto"/>
+    </w:pPr>
+    <w:rPr>
+      <w:sz w:val="24"/>
+      <w:szCs w:val="24"/>
+    </w:rPr>
+  </w:style>
+  <w:style w:type="paragraph" w:customStyle="1" w:styleId="E31A287082157941B1CA08274C6B9E2C">
+    <w:name w:val="E31A287082157941B1CA08274C6B9E2C"/>
+    <w:rsid w:val="00BB2353"/>
+    <w:pPr>
+      <w:spacing w:after="0" w:line="240" w:lineRule="auto"/>
+    </w:pPr>
+    <w:rPr>
+      <w:sz w:val="24"/>
+      <w:szCs w:val="24"/>
+    </w:rPr>
+  </w:style>
+  <w:style w:type="paragraph" w:customStyle="1" w:styleId="AD2BF5AB1708F24AA8EE4BBF8E5CF0AA">
+    <w:name w:val="AD2BF5AB1708F24AA8EE4BBF8E5CF0AA"/>
+    <w:rsid w:val="00BB2353"/>
+    <w:pPr>
+      <w:spacing w:after="0" w:line="240" w:lineRule="auto"/>
+    </w:pPr>
+    <w:rPr>
+      <w:sz w:val="24"/>
+      <w:szCs w:val="24"/>
+    </w:rPr>
+  </w:style>
+  <w:style w:type="paragraph" w:customStyle="1" w:styleId="B46E63A5EACE3E41AAD2E5EEDFEF45AD">
+    <w:name w:val="B46E63A5EACE3E41AAD2E5EEDFEF45AD"/>
+    <w:rsid w:val="00BB2353"/>
+    <w:pPr>
+      <w:spacing w:after="0" w:line="240" w:lineRule="auto"/>
+    </w:pPr>
+    <w:rPr>
+      <w:sz w:val="24"/>
+      <w:szCs w:val="24"/>
+    </w:rPr>
+  </w:style>
+  <w:style w:type="paragraph" w:customStyle="1" w:styleId="F28E30993435764FB49F83568ACECC1D">
+    <w:name w:val="F28E30993435764FB49F83568ACECC1D"/>
+    <w:rsid w:val="00BB2353"/>
+    <w:pPr>
+      <w:spacing w:after="0" w:line="240" w:lineRule="auto"/>
+    </w:pPr>
+    <w:rPr>
+      <w:sz w:val="24"/>
+      <w:szCs w:val="24"/>
+    </w:rPr>
+  </w:style>
+  <w:style w:type="paragraph" w:customStyle="1" w:styleId="10B63DC1FC925E4FB6BB4C77A1BEBB3C">
+    <w:name w:val="10B63DC1FC925E4FB6BB4C77A1BEBB3C"/>
+    <w:rsid w:val="00BB2353"/>
+    <w:pPr>
+      <w:spacing w:after="0" w:line="240" w:lineRule="auto"/>
+    </w:pPr>
+    <w:rPr>
+      <w:sz w:val="24"/>
+      <w:szCs w:val="24"/>
+    </w:rPr>
+  </w:style>
+  <w:style w:type="paragraph" w:customStyle="1" w:styleId="295E3B4A6D05A048BCF025DE6A33BB18">
+    <w:name w:val="295E3B4A6D05A048BCF025DE6A33BB18"/>
+    <w:rsid w:val="00BB2353"/>
+    <w:pPr>
+      <w:spacing w:after="0" w:line="240" w:lineRule="auto"/>
+    </w:pPr>
+    <w:rPr>
+      <w:sz w:val="24"/>
+      <w:szCs w:val="24"/>
+    </w:rPr>
+  </w:style>
+  <w:style w:type="paragraph" w:customStyle="1" w:styleId="3745E382F484354986D33836AE66483A">
+    <w:name w:val="3745E382F484354986D33836AE66483A"/>
+    <w:rsid w:val="00BB2353"/>
     <w:pPr>
       <w:spacing w:after="0" w:line="240" w:lineRule="auto"/>
     </w:pPr>

</xml_diff>